<commit_message>
Modifiche al SCM Plan
</commit_message>
<xml_diff>
--- a/SCM_Plan_SocialBikeKeeper.docx
+++ b/SCM_Plan_SocialBikeKeeper.docx
@@ -2972,8 +2972,6 @@
         <w:pStyle w:val="Titolo2Mod"/>
       </w:pPr>
       <w:bookmarkStart w:id="13" w:name="_Toc498082830"/>
-      <w:bookmarkStart w:id="14" w:name="_GoBack"/>
-      <w:bookmarkEnd w:id="14"/>
       <w:r>
         <w:t xml:space="preserve">3.4 </w:t>
       </w:r>
@@ -3052,14 +3050,14 @@
           <w:lang w:val="en-US"/>
         </w:rPr>
       </w:pPr>
-      <w:bookmarkStart w:id="15" w:name="_Toc498082831"/>
+      <w:bookmarkStart w:id="14" w:name="_Toc498082831"/>
       <w:r>
         <w:rPr>
           <w:lang w:val="en-US"/>
         </w:rPr>
         <w:t>4. Planned activities, schedule and resources</w:t>
       </w:r>
-      <w:bookmarkEnd w:id="15"/>
+      <w:bookmarkEnd w:id="14"/>
       <w:r>
         <w:rPr>
           <w:lang w:val="en-US"/>
@@ -3074,14 +3072,14 @@
           <w:lang w:val="en-US"/>
         </w:rPr>
       </w:pPr>
-      <w:bookmarkStart w:id="16" w:name="_Toc498082832"/>
+      <w:bookmarkStart w:id="15" w:name="_Toc498082832"/>
       <w:r>
         <w:rPr>
           <w:lang w:val="en-US"/>
         </w:rPr>
         <w:t>4.1 CM Schedule</w:t>
       </w:r>
-      <w:bookmarkEnd w:id="16"/>
+      <w:bookmarkEnd w:id="15"/>
       <w:r>
         <w:rPr>
           <w:lang w:val="en-US"/>
@@ -3321,7 +3319,7 @@
       <w:pPr>
         <w:pStyle w:val="Titolo2Mod"/>
       </w:pPr>
-      <w:bookmarkStart w:id="17" w:name="_Toc498082833"/>
+      <w:bookmarkStart w:id="16" w:name="_Toc498082833"/>
       <w:r>
         <w:t xml:space="preserve">4.2 CM </w:t>
       </w:r>
@@ -3331,7 +3329,7 @@
       <w:r>
         <w:t>esources</w:t>
       </w:r>
-      <w:bookmarkEnd w:id="17"/>
+      <w:bookmarkEnd w:id="16"/>
       <w:r>
         <w:t xml:space="preserve"> </w:t>
       </w:r>
@@ -3560,7 +3558,33 @@
         <w:t>Altervista</w:t>
       </w:r>
       <w:r>
-        <w:t>: servizio di hosting gratuito utilizzato per creare un database MySQL, gestito tramite script PHP.</w:t>
+        <w:t>: servizio di hosting gratuito utilizzato per creare un database MySQL, gestito tramite script PHP</w:t>
+      </w:r>
+    </w:p>
+    <w:p>
+      <w:pPr>
+        <w:pStyle w:val="Paragrafoelenco"/>
+        <w:numPr>
+          <w:ilvl w:val="0"/>
+          <w:numId w:val="23"/>
+        </w:numPr>
+        <w:rPr>
+          <w:b/>
+        </w:rPr>
+      </w:pPr>
+      <w:r>
+        <w:rPr>
+          <w:b/>
+        </w:rPr>
+        <w:t>Trabis CI:</w:t>
+      </w:r>
+      <w:r>
+        <w:t xml:space="preserve"> servizio di continuous integration utilizzato per effettuare build e testing del progetto Android ospitato in GitHub</w:t>
+      </w:r>
+      <w:bookmarkStart w:id="17" w:name="_GoBack"/>
+      <w:bookmarkEnd w:id="17"/>
+      <w:r>
+        <w:t>.</w:t>
       </w:r>
     </w:p>
     <w:sectPr>
@@ -7240,7 +7264,7 @@
 </file>
 
 <file path=customXml/itemProps1.xml><?xml version="1.0" encoding="utf-8"?>
-<ds:datastoreItem xmlns:ds="http://schemas.openxmlformats.org/officeDocument/2006/customXml" ds:itemID="{E93957A6-3458-42EE-8FA7-02F48DCE2B9E}">
+<ds:datastoreItem xmlns:ds="http://schemas.openxmlformats.org/officeDocument/2006/customXml" ds:itemID="{4DDE8B88-89C9-461E-8AEB-8F784A389D62}">
   <ds:schemaRefs>
     <ds:schemaRef ds:uri="http://schemas.openxmlformats.org/officeDocument/2006/bibliography"/>
   </ds:schemaRefs>

</xml_diff>

<commit_message>
Apportata modifica alla Milestone0.4
</commit_message>
<xml_diff>
--- a/SCM_Plan_SocialBikeKeeper.docx
+++ b/SCM_Plan_SocialBikeKeeper.docx
@@ -3353,19 +3353,22 @@
         <w:t xml:space="preserve">Sprint 5. </w:t>
       </w:r>
       <w:r>
-        <w:t xml:space="preserve">Come sistema, si vuole introdurre una nuova funzionalità: </w:t>
-      </w:r>
-      <w:r>
-        <w:t xml:space="preserve">il ciclista può </w:t>
+        <w:t xml:space="preserve">Come sistema, si vuole introdurre una nuova funzionalità: il ciclista può </w:t>
       </w:r>
       <w:r>
         <w:t>portare a termine una sfida e riceverne il risultato</w:t>
+      </w:r>
+      <w:r>
+        <w:t>.</w:t>
+      </w:r>
+      <w:r>
+        <w:t xml:space="preserve"> Inoltre </w:t>
+      </w:r>
+      <w:r>
+        <w:t>si vogliono apportare migliorie grafiche.</w:t>
       </w:r>
       <w:bookmarkStart w:id="16" w:name="_GoBack"/>
       <w:bookmarkEnd w:id="16"/>
-      <w:r>
-        <w:t>.</w:t>
-      </w:r>
     </w:p>
     <w:p>
       <w:r>
@@ -7316,7 +7319,7 @@
 </file>
 
 <file path=customXml/itemProps1.xml><?xml version="1.0" encoding="utf-8"?>
-<ds:datastoreItem xmlns:ds="http://schemas.openxmlformats.org/officeDocument/2006/customXml" ds:itemID="{3A48F9E6-C4B4-42AF-90A2-0494268FA988}">
+<ds:datastoreItem xmlns:ds="http://schemas.openxmlformats.org/officeDocument/2006/customXml" ds:itemID="{9D160DC8-0ADB-4978-B6AC-1E1FD8FD4346}">
   <ds:schemaRefs>
     <ds:schemaRef ds:uri="http://schemas.openxmlformats.org/officeDocument/2006/bibliography"/>
   </ds:schemaRefs>

</xml_diff>

<commit_message>
Corretto errore di battitura
</commit_message>
<xml_diff>
--- a/SCM_Plan_SocialBikeKeeper.docx
+++ b/SCM_Plan_SocialBikeKeeper.docx
@@ -3367,29 +3367,27 @@
       <w:r>
         <w:t>si vogliono apportare migliorie grafiche.</w:t>
       </w:r>
-      <w:bookmarkStart w:id="16" w:name="_GoBack"/>
+    </w:p>
+    <w:p>
+      <w:r>
+        <w:t>Data di completamento: 17/11/2017</w:t>
+      </w:r>
+    </w:p>
+    <w:p>
+      <w:pPr>
+        <w:pStyle w:val="Titolo2Mod"/>
+      </w:pPr>
+      <w:bookmarkStart w:id="16" w:name="_Toc498082833"/>
+      <w:r>
+        <w:t xml:space="preserve">4.2 CM </w:t>
+      </w:r>
+      <w:r>
+        <w:t>R</w:t>
+      </w:r>
+      <w:r>
+        <w:t>esources</w:t>
+      </w:r>
       <w:bookmarkEnd w:id="16"/>
-    </w:p>
-    <w:p>
-      <w:r>
-        <w:t>Data di completamento: 17/11/2017</w:t>
-      </w:r>
-    </w:p>
-    <w:p>
-      <w:pPr>
-        <w:pStyle w:val="Titolo2Mod"/>
-      </w:pPr>
-      <w:bookmarkStart w:id="17" w:name="_Toc498082833"/>
-      <w:r>
-        <w:t xml:space="preserve">4.2 CM </w:t>
-      </w:r>
-      <w:r>
-        <w:t>R</w:t>
-      </w:r>
-      <w:r>
-        <w:t>esources</w:t>
-      </w:r>
-      <w:bookmarkEnd w:id="17"/>
       <w:r>
         <w:t xml:space="preserve"> </w:t>
       </w:r>
@@ -3636,7 +3634,21 @@
         <w:rPr>
           <w:b/>
         </w:rPr>
-        <w:t>Trabis CI:</w:t>
+        <w:t>Tra</w:t>
+      </w:r>
+      <w:r>
+        <w:rPr>
+          <w:b/>
+        </w:rPr>
+        <w:t>v</w:t>
+      </w:r>
+      <w:bookmarkStart w:id="17" w:name="_GoBack"/>
+      <w:bookmarkEnd w:id="17"/>
+      <w:r>
+        <w:rPr>
+          <w:b/>
+        </w:rPr>
+        <w:t>is CI:</w:t>
       </w:r>
       <w:r>
         <w:t xml:space="preserve"> servizio di continuous integration utilizzato per effettuare build e testing del progetto Android ospitato in GitHub.</w:t>
@@ -7319,7 +7331,7 @@
 </file>
 
 <file path=customXml/itemProps1.xml><?xml version="1.0" encoding="utf-8"?>
-<ds:datastoreItem xmlns:ds="http://schemas.openxmlformats.org/officeDocument/2006/customXml" ds:itemID="{9D160DC8-0ADB-4978-B6AC-1E1FD8FD4346}">
+<ds:datastoreItem xmlns:ds="http://schemas.openxmlformats.org/officeDocument/2006/customXml" ds:itemID="{6BAC78C5-93B0-45D8-9788-D63C7A7E309E}">
   <ds:schemaRefs>
     <ds:schemaRef ds:uri="http://schemas.openxmlformats.org/officeDocument/2006/bibliography"/>
   </ds:schemaRefs>

</xml_diff>

<commit_message>
Corretti alcuni errori nel SCM plan
</commit_message>
<xml_diff>
--- a/SCM_Plan_SocialBikeKeeper.docx
+++ b/SCM_Plan_SocialBikeKeeper.docx
@@ -3199,18 +3199,6 @@
     </w:p>
     <w:p>
       <w:r>
-        <w:rPr>
-          <w:b/>
-        </w:rPr>
-        <w:t>Sprint 2.</w:t>
-      </w:r>
-      <w:r>
-        <w:rPr>
-          <w:b/>
-        </w:rPr>
-        <w:t xml:space="preserve"> </w:t>
-      </w:r>
-      <w:r>
         <w:t xml:space="preserve">Come sistema, </w:t>
       </w:r>
       <w:r>
@@ -3222,42 +3210,11 @@
       <w:r>
         <w:t xml:space="preserve"> iniziare una nuova sessione d’allenamento. Si implementeranno opportuni script PHP che consentiranno la gestione della persistenza delle posizioni sulla mappa degli utenti loggati.</w:t>
       </w:r>
-    </w:p>
-    <w:p>
-      <w:r>
-        <w:t xml:space="preserve">Data di completamento: </w:t>
-      </w:r>
-      <w:r>
-        <w:t>06</w:t>
-      </w:r>
-      <w:r>
-        <w:t>/</w:t>
-      </w:r>
-      <w:r>
-        <w:t>11</w:t>
-      </w:r>
-      <w:r>
-        <w:t>/</w:t>
-      </w:r>
-      <w:r>
-        <w:t>2017</w:t>
-      </w:r>
-    </w:p>
-    <w:p>
-      <w:r>
-        <w:rPr>
-          <w:b/>
-        </w:rPr>
-        <w:t>Sprint 3.</w:t>
-      </w:r>
-      <w:r>
-        <w:rPr>
-          <w:b/>
-        </w:rPr>
-        <w:t xml:space="preserve"> </w:t>
-      </w:r>
-      <w:r>
-        <w:t xml:space="preserve">Introduzione dell’opzione </w:t>
+      <w:r>
+        <w:t xml:space="preserve"> Inoltre, è prevista l’i</w:t>
+      </w:r>
+      <w:r>
+        <w:t xml:space="preserve">ntroduzione dell’opzione </w:t>
       </w:r>
       <w:r>
         <w:t>per visualizzare i risultati degli allenamenti portati a termine da un utente</w:t>
@@ -3301,18 +3258,6 @@
     </w:p>
     <w:p>
       <w:r>
-        <w:rPr>
-          <w:b/>
-        </w:rPr>
-        <w:t>Sprint 4.</w:t>
-      </w:r>
-      <w:r>
-        <w:rPr>
-          <w:b/>
-        </w:rPr>
-        <w:t xml:space="preserve"> </w:t>
-      </w:r>
-      <w:r>
         <w:t>Come sistema, si vuole introdurre una nuova funzionalità: il ciclista può lanciare una sfida, di durata limitata a 60 o 90 minuti, ad un altro ciclista loggato</w:t>
       </w:r>
       <w:r>
@@ -3347,12 +3292,6 @@
         </w:rPr>
       </w:pPr>
       <w:r>
-        <w:rPr>
-          <w:b/>
-        </w:rPr>
-        <w:t xml:space="preserve">Sprint 5. </w:t>
-      </w:r>
-      <w:r>
         <w:t xml:space="preserve">Come sistema, si vuole introdurre una nuova funzionalità: il ciclista può </w:t>
       </w:r>
       <w:r>
@@ -3362,7 +3301,15 @@
         <w:t>.</w:t>
       </w:r>
       <w:r>
-        <w:t xml:space="preserve"> Inoltre </w:t>
+        <w:t xml:space="preserve"> Inoltre</w:t>
+      </w:r>
+      <w:r>
+        <w:t>,</w:t>
+      </w:r>
+      <w:bookmarkStart w:id="16" w:name="_GoBack"/>
+      <w:bookmarkEnd w:id="16"/>
+      <w:r>
+        <w:t xml:space="preserve"> </w:t>
       </w:r>
       <w:r>
         <w:t>si vogliono apportare migliorie grafiche.</w:t>
@@ -3377,7 +3324,7 @@
       <w:pPr>
         <w:pStyle w:val="Titolo2Mod"/>
       </w:pPr>
-      <w:bookmarkStart w:id="16" w:name="_Toc498082833"/>
+      <w:bookmarkStart w:id="17" w:name="_Toc498082833"/>
       <w:r>
         <w:t xml:space="preserve">4.2 CM </w:t>
       </w:r>
@@ -3387,7 +3334,7 @@
       <w:r>
         <w:t>esources</w:t>
       </w:r>
-      <w:bookmarkEnd w:id="16"/>
+      <w:bookmarkEnd w:id="17"/>
       <w:r>
         <w:t xml:space="preserve"> </w:t>
       </w:r>
@@ -3441,7 +3388,6 @@
         <w:rPr>
           <w:b/>
         </w:rPr>
-        <w:lastRenderedPageBreak/>
         <w:t>Git:</w:t>
       </w:r>
       <w:r>
@@ -3472,6 +3418,7 @@
         <w:rPr>
           <w:b/>
         </w:rPr>
+        <w:lastRenderedPageBreak/>
         <w:t>Android Studio</w:t>
       </w:r>
       <w:r>
@@ -3642,8 +3589,6 @@
         </w:rPr>
         <w:t>v</w:t>
       </w:r>
-      <w:bookmarkStart w:id="17" w:name="_GoBack"/>
-      <w:bookmarkEnd w:id="17"/>
       <w:r>
         <w:rPr>
           <w:b/>
@@ -7331,7 +7276,7 @@
 </file>
 
 <file path=customXml/itemProps1.xml><?xml version="1.0" encoding="utf-8"?>
-<ds:datastoreItem xmlns:ds="http://schemas.openxmlformats.org/officeDocument/2006/customXml" ds:itemID="{6BAC78C5-93B0-45D8-9788-D63C7A7E309E}">
+<ds:datastoreItem xmlns:ds="http://schemas.openxmlformats.org/officeDocument/2006/customXml" ds:itemID="{CB32A8EA-6B55-468B-8D7B-0FD2620456D7}">
   <ds:schemaRefs>
     <ds:schemaRef ds:uri="http://schemas.openxmlformats.org/officeDocument/2006/bibliography"/>
   </ds:schemaRefs>

</xml_diff>

<commit_message>
Modifiche a SCM Plan
</commit_message>
<xml_diff>
--- a/SCM_Plan_SocialBikeKeeper.docx
+++ b/SCM_Plan_SocialBikeKeeper.docx
@@ -4,6 +4,183 @@
   <w:body>
     <w:p>
       <w:pPr>
+        <w:rPr>
+          <w:b/>
+          <w:sz w:val="56"/>
+          <w:szCs w:val="56"/>
+        </w:rPr>
+      </w:pPr>
+      <w:r>
+        <w:rPr>
+          <w:noProof/>
+        </w:rPr>
+        <w:drawing>
+          <wp:inline distT="0" distB="0" distL="0" distR="0" wp14:anchorId="3A0B4819" wp14:editId="5DD9A918">
+            <wp:extent cx="2514286" cy="1276190"/>
+            <wp:effectExtent l="0" t="0" r="635" b="635"/>
+            <wp:docPr id="9" name="Immagine 9"/>
+            <wp:cNvGraphicFramePr>
+              <a:graphicFrameLocks xmlns:a="http://schemas.openxmlformats.org/drawingml/2006/main" noChangeAspect="1"/>
+            </wp:cNvGraphicFramePr>
+            <a:graphic xmlns:a="http://schemas.openxmlformats.org/drawingml/2006/main">
+              <a:graphicData uri="http://schemas.openxmlformats.org/drawingml/2006/picture">
+                <pic:pic xmlns:pic="http://schemas.openxmlformats.org/drawingml/2006/picture">
+                  <pic:nvPicPr>
+                    <pic:cNvPr id="9" name="s5_logo.png"/>
+                    <pic:cNvPicPr/>
+                  </pic:nvPicPr>
+                  <pic:blipFill>
+                    <a:blip r:embed="rId8">
+                      <a:extLst>
+                        <a:ext uri="{28A0092B-C50C-407E-A947-70E740481C1C}">
+                          <a14:useLocalDpi xmlns:a14="http://schemas.microsoft.com/office/drawing/2010/main" val="0"/>
+                        </a:ext>
+                      </a:extLst>
+                    </a:blip>
+                    <a:stretch>
+                      <a:fillRect/>
+                    </a:stretch>
+                  </pic:blipFill>
+                  <pic:spPr>
+                    <a:xfrm>
+                      <a:off x="0" y="0"/>
+                      <a:ext cx="2514286" cy="1276190"/>
+                    </a:xfrm>
+                    <a:prstGeom prst="rect">
+                      <a:avLst/>
+                    </a:prstGeom>
+                  </pic:spPr>
+                </pic:pic>
+              </a:graphicData>
+            </a:graphic>
+          </wp:inline>
+        </w:drawing>
+      </w:r>
+    </w:p>
+    <w:p>
+      <w:pPr>
+        <w:jc w:val="center"/>
+        <w:rPr>
+          <w:b/>
+          <w:sz w:val="56"/>
+          <w:szCs w:val="56"/>
+        </w:rPr>
+      </w:pPr>
+    </w:p>
+    <w:p>
+      <w:pPr>
+        <w:jc w:val="center"/>
+        <w:rPr>
+          <w:b/>
+          <w:sz w:val="56"/>
+          <w:szCs w:val="56"/>
+        </w:rPr>
+      </w:pPr>
+    </w:p>
+    <w:p>
+      <w:pPr>
+        <w:jc w:val="center"/>
+        <w:rPr>
+          <w:b/>
+          <w:sz w:val="56"/>
+          <w:szCs w:val="56"/>
+        </w:rPr>
+      </w:pPr>
+    </w:p>
+    <w:p>
+      <w:pPr>
+        <w:jc w:val="center"/>
+        <w:rPr>
+          <w:b/>
+          <w:sz w:val="56"/>
+          <w:szCs w:val="56"/>
+        </w:rPr>
+      </w:pPr>
+      <w:r>
+        <w:rPr>
+          <w:b/>
+          <w:sz w:val="56"/>
+          <w:szCs w:val="56"/>
+        </w:rPr>
+        <w:t>S</w:t>
+      </w:r>
+      <w:r>
+        <w:rPr>
+          <w:b/>
+          <w:sz w:val="56"/>
+          <w:szCs w:val="56"/>
+        </w:rPr>
+        <w:t xml:space="preserve">oftware Conﬁguration Management Plan </w:t>
+      </w:r>
+    </w:p>
+    <w:p>
+      <w:pPr>
+        <w:jc w:val="center"/>
+        <w:rPr>
+          <w:b/>
+          <w:sz w:val="56"/>
+          <w:szCs w:val="56"/>
+        </w:rPr>
+      </w:pPr>
+      <w:r>
+        <w:rPr>
+          <w:b/>
+          <w:noProof/>
+          <w:sz w:val="96"/>
+          <w:szCs w:val="96"/>
+        </w:rPr>
+        <w:drawing>
+          <wp:inline distT="0" distB="0" distL="0" distR="0" wp14:anchorId="43DEBFBB" wp14:editId="536E5308">
+            <wp:extent cx="1581150" cy="1389384"/>
+            <wp:effectExtent l="0" t="0" r="0" b="1270"/>
+            <wp:docPr id="20" name="Immagine 20"/>
+            <wp:cNvGraphicFramePr>
+              <a:graphicFrameLocks xmlns:a="http://schemas.openxmlformats.org/drawingml/2006/main" noChangeAspect="1"/>
+            </wp:cNvGraphicFramePr>
+            <a:graphic xmlns:a="http://schemas.openxmlformats.org/drawingml/2006/main">
+              <a:graphicData uri="http://schemas.openxmlformats.org/drawingml/2006/picture">
+                <pic:pic xmlns:pic="http://schemas.openxmlformats.org/drawingml/2006/picture">
+                  <pic:nvPicPr>
+                    <pic:cNvPr id="20" name="Immagine.png"/>
+                    <pic:cNvPicPr/>
+                  </pic:nvPicPr>
+                  <pic:blipFill rotWithShape="1">
+                    <a:blip r:embed="rId9">
+                      <a:extLst>
+                        <a:ext uri="{28A0092B-C50C-407E-A947-70E740481C1C}">
+                          <a14:useLocalDpi xmlns:a14="http://schemas.microsoft.com/office/drawing/2010/main" val="0"/>
+                        </a:ext>
+                      </a:extLst>
+                    </a:blip>
+                    <a:srcRect r="64211" b="44006"/>
+                    <a:stretch/>
+                  </pic:blipFill>
+                  <pic:spPr bwMode="auto">
+                    <a:xfrm>
+                      <a:off x="0" y="0"/>
+                      <a:ext cx="1597673" cy="1403903"/>
+                    </a:xfrm>
+                    <a:prstGeom prst="rect">
+                      <a:avLst/>
+                    </a:prstGeom>
+                    <a:ln>
+                      <a:noFill/>
+                    </a:ln>
+                    <a:extLst>
+                      <a:ext uri="{53640926-AAD7-44D8-BBD7-CCE9431645EC}">
+                        <a14:shadowObscured xmlns:a14="http://schemas.microsoft.com/office/drawing/2010/main"/>
+                      </a:ext>
+                    </a:extLst>
+                  </pic:spPr>
+                </pic:pic>
+              </a:graphicData>
+            </a:graphic>
+          </wp:inline>
+        </w:drawing>
+      </w:r>
+    </w:p>
+    <w:p>
+      <w:pPr>
         <w:jc w:val="center"/>
         <w:rPr>
           <w:b/>
@@ -17,35 +194,187 @@
           <w:sz w:val="32"/>
           <w:szCs w:val="32"/>
         </w:rPr>
-        <w:t xml:space="preserve">Software Conﬁguration Management Plan </w:t>
-      </w:r>
-    </w:p>
-    <w:p>
-      <w:pPr>
+        <w:t>Social Bike Keeper</w:t>
+      </w:r>
+    </w:p>
+    <w:p>
+      <w:pPr>
+        <w:jc w:val="center"/>
         <w:rPr>
           <w:b/>
           <w:sz w:val="32"/>
           <w:szCs w:val="32"/>
         </w:rPr>
       </w:pPr>
-      <w:r>
+    </w:p>
+    <w:p>
+      <w:pPr>
+        <w:jc w:val="center"/>
         <w:rPr>
           <w:b/>
           <w:sz w:val="32"/>
           <w:szCs w:val="32"/>
         </w:rPr>
-        <w:br w:type="page"/>
-      </w:r>
-    </w:p>
-    <w:p>
-      <w:pPr>
-        <w:jc w:val="center"/>
+      </w:pPr>
+    </w:p>
+    <w:p>
+      <w:pPr>
+        <w:rPr>
+          <w:b/>
+          <w:sz w:val="24"/>
+          <w:szCs w:val="32"/>
+        </w:rPr>
+      </w:pPr>
+    </w:p>
+    <w:p>
+      <w:pPr>
+        <w:rPr>
+          <w:b/>
+          <w:sz w:val="24"/>
+          <w:szCs w:val="32"/>
+        </w:rPr>
+      </w:pPr>
+    </w:p>
+    <w:p>
+      <w:pPr>
+        <w:rPr>
+          <w:b/>
+          <w:sz w:val="24"/>
+          <w:szCs w:val="32"/>
+        </w:rPr>
+      </w:pPr>
+    </w:p>
+    <w:p>
+      <w:pPr>
+        <w:rPr>
+          <w:b/>
+          <w:sz w:val="24"/>
+          <w:szCs w:val="32"/>
+        </w:rPr>
+      </w:pPr>
+      <w:r>
+        <w:rPr>
+          <w:b/>
+          <w:sz w:val="24"/>
+          <w:szCs w:val="32"/>
+        </w:rPr>
+        <w:t>Caruso Sara 399000113</w:t>
+      </w:r>
+      <w:r>
+        <w:rPr>
+          <w:b/>
+          <w:sz w:val="24"/>
+          <w:szCs w:val="32"/>
+        </w:rPr>
+        <w:tab/>
+      </w:r>
+      <w:r>
+        <w:rPr>
+          <w:b/>
+          <w:sz w:val="24"/>
+          <w:szCs w:val="32"/>
+        </w:rPr>
+        <w:tab/>
+      </w:r>
+      <w:r>
+        <w:rPr>
+          <w:b/>
+          <w:sz w:val="24"/>
+          <w:szCs w:val="32"/>
+        </w:rPr>
+        <w:tab/>
+      </w:r>
+      <w:r>
+        <w:rPr>
+          <w:b/>
+          <w:sz w:val="24"/>
+          <w:szCs w:val="32"/>
+        </w:rPr>
+        <w:tab/>
+      </w:r>
+      <w:r>
+        <w:rPr>
+          <w:b/>
+          <w:sz w:val="24"/>
+          <w:szCs w:val="32"/>
+        </w:rPr>
+        <w:tab/>
+      </w:r>
+      <w:r>
+        <w:rPr>
+          <w:b/>
+          <w:sz w:val="24"/>
+          <w:szCs w:val="32"/>
+        </w:rPr>
+        <w:tab/>
+      </w:r>
+      <w:r>
+        <w:rPr>
+          <w:b/>
+          <w:sz w:val="24"/>
+          <w:szCs w:val="32"/>
+        </w:rPr>
+        <w:tab/>
+      </w:r>
+      <w:r>
+        <w:rPr>
+          <w:b/>
+          <w:sz w:val="24"/>
+          <w:szCs w:val="32"/>
+        </w:rPr>
+        <w:tab/>
+        <w:t>Prof. M. Di Penta</w:t>
+      </w:r>
+    </w:p>
+    <w:p>
+      <w:pPr>
+        <w:rPr>
+          <w:b/>
+          <w:sz w:val="24"/>
+          <w:szCs w:val="24"/>
+        </w:rPr>
+      </w:pPr>
+      <w:r>
+        <w:rPr>
+          <w:b/>
+          <w:sz w:val="24"/>
+          <w:szCs w:val="32"/>
+        </w:rPr>
+        <w:t>Fredell</w:t>
+      </w:r>
+      <w:r>
+        <w:rPr>
+          <w:b/>
+          <w:sz w:val="24"/>
+          <w:szCs w:val="24"/>
+        </w:rPr>
+        <w:t>a Michele 399000104</w:t>
+      </w:r>
+    </w:p>
+    <w:p>
+      <w:pPr>
         <w:rPr>
           <w:b/>
           <w:sz w:val="32"/>
           <w:szCs w:val="32"/>
         </w:rPr>
       </w:pPr>
+      <w:r>
+        <w:rPr>
+          <w:b/>
+          <w:sz w:val="24"/>
+          <w:szCs w:val="24"/>
+        </w:rPr>
+        <w:t>Fucci Marianna 399000112</w:t>
+      </w:r>
+      <w:r>
+        <w:rPr>
+          <w:b/>
+          <w:sz w:val="32"/>
+          <w:szCs w:val="32"/>
+        </w:rPr>
+        <w:br w:type="page"/>
+      </w:r>
     </w:p>
     <w:sdt>
       <w:sdtPr>
@@ -107,7 +436,7 @@
           <w:r>
             <w:fldChar w:fldCharType="separate"/>
           </w:r>
-          <w:hyperlink w:anchor="_Toc498082817" w:history="1">
+          <w:hyperlink w:anchor="_Toc499025770" w:history="1">
             <w:r>
               <w:rPr>
                 <w:rStyle w:val="Collegamentoipertestuale"/>
@@ -134,7 +463,7 @@
                 <w:noProof/>
                 <w:webHidden/>
               </w:rPr>
-              <w:instrText xml:space="preserve"> PAGEREF _Toc498082817 \h </w:instrText>
+              <w:instrText xml:space="preserve"> PAGEREF _Toc499025770 \h </w:instrText>
             </w:r>
             <w:r>
               <w:rPr>
@@ -154,7 +483,7 @@
                 <w:noProof/>
                 <w:webHidden/>
               </w:rPr>
-              <w:t>2</w:t>
+              <w:t>3</w:t>
             </w:r>
             <w:r>
               <w:rPr>
@@ -177,7 +506,7 @@
               <w:lang w:eastAsia="it-IT"/>
             </w:rPr>
           </w:pPr>
-          <w:hyperlink w:anchor="_Toc498082818" w:history="1">
+          <w:hyperlink w:anchor="_Toc499025771" w:history="1">
             <w:r>
               <w:rPr>
                 <w:rStyle w:val="Collegamentoipertestuale"/>
@@ -204,7 +533,7 @@
                 <w:noProof/>
                 <w:webHidden/>
               </w:rPr>
-              <w:instrText xml:space="preserve"> PAGEREF _Toc498082818 \h </w:instrText>
+              <w:instrText xml:space="preserve"> PAGEREF _Toc499025771 \h </w:instrText>
             </w:r>
             <w:r>
               <w:rPr>
@@ -224,7 +553,7 @@
                 <w:noProof/>
                 <w:webHidden/>
               </w:rPr>
-              <w:t>2</w:t>
+              <w:t>3</w:t>
             </w:r>
             <w:r>
               <w:rPr>
@@ -247,7 +576,7 @@
               <w:lang w:eastAsia="it-IT"/>
             </w:rPr>
           </w:pPr>
-          <w:hyperlink w:anchor="_Toc498082819" w:history="1">
+          <w:hyperlink w:anchor="_Toc499025772" w:history="1">
             <w:r>
               <w:rPr>
                 <w:rStyle w:val="Collegamentoipertestuale"/>
@@ -274,7 +603,7 @@
                 <w:noProof/>
                 <w:webHidden/>
               </w:rPr>
-              <w:instrText xml:space="preserve"> PAGEREF _Toc498082819 \h </w:instrText>
+              <w:instrText xml:space="preserve"> PAGEREF _Toc499025772 \h </w:instrText>
             </w:r>
             <w:r>
               <w:rPr>
@@ -294,7 +623,7 @@
                 <w:noProof/>
                 <w:webHidden/>
               </w:rPr>
-              <w:t>2</w:t>
+              <w:t>3</w:t>
             </w:r>
             <w:r>
               <w:rPr>
@@ -317,7 +646,7 @@
               <w:lang w:eastAsia="it-IT"/>
             </w:rPr>
           </w:pPr>
-          <w:hyperlink w:anchor="_Toc498082820" w:history="1">
+          <w:hyperlink w:anchor="_Toc499025773" w:history="1">
             <w:r>
               <w:rPr>
                 <w:rStyle w:val="Collegamentoipertestuale"/>
@@ -344,7 +673,7 @@
                 <w:noProof/>
                 <w:webHidden/>
               </w:rPr>
-              <w:instrText xml:space="preserve"> PAGEREF _Toc498082820 \h </w:instrText>
+              <w:instrText xml:space="preserve"> PAGEREF _Toc499025773 \h </w:instrText>
             </w:r>
             <w:r>
               <w:rPr>
@@ -387,7 +716,7 @@
               <w:lang w:eastAsia="it-IT"/>
             </w:rPr>
           </w:pPr>
-          <w:hyperlink w:anchor="_Toc498082821" w:history="1">
+          <w:hyperlink w:anchor="_Toc499025774" w:history="1">
             <w:r>
               <w:rPr>
                 <w:rStyle w:val="Collegamentoipertestuale"/>
@@ -414,7 +743,7 @@
                 <w:noProof/>
                 <w:webHidden/>
               </w:rPr>
-              <w:instrText xml:space="preserve"> PAGEREF _Toc498082821 \h </w:instrText>
+              <w:instrText xml:space="preserve"> PAGEREF _Toc499025774 \h </w:instrText>
             </w:r>
             <w:r>
               <w:rPr>
@@ -434,7 +763,7 @@
                 <w:noProof/>
                 <w:webHidden/>
               </w:rPr>
-              <w:t>3</w:t>
+              <w:t>4</w:t>
             </w:r>
             <w:r>
               <w:rPr>
@@ -457,7 +786,7 @@
               <w:lang w:eastAsia="it-IT"/>
             </w:rPr>
           </w:pPr>
-          <w:hyperlink w:anchor="_Toc498082822" w:history="1">
+          <w:hyperlink w:anchor="_Toc499025775" w:history="1">
             <w:r>
               <w:rPr>
                 <w:rStyle w:val="Collegamentoipertestuale"/>
@@ -485,7 +814,7 @@
                 <w:noProof/>
                 <w:webHidden/>
               </w:rPr>
-              <w:instrText xml:space="preserve"> PAGEREF _Toc498082822 \h </w:instrText>
+              <w:instrText xml:space="preserve"> PAGEREF _Toc499025775 \h </w:instrText>
             </w:r>
             <w:r>
               <w:rPr>
@@ -505,7 +834,7 @@
                 <w:noProof/>
                 <w:webHidden/>
               </w:rPr>
-              <w:t>3</w:t>
+              <w:t>4</w:t>
             </w:r>
             <w:r>
               <w:rPr>
@@ -528,7 +857,7 @@
               <w:lang w:eastAsia="it-IT"/>
             </w:rPr>
           </w:pPr>
-          <w:hyperlink w:anchor="_Toc498082823" w:history="1">
+          <w:hyperlink w:anchor="_Toc499025776" w:history="1">
             <w:r>
               <w:rPr>
                 <w:rStyle w:val="Collegamentoipertestuale"/>
@@ -556,7 +885,7 @@
                 <w:noProof/>
                 <w:webHidden/>
               </w:rPr>
-              <w:instrText xml:space="preserve"> PAGEREF _Toc498082823 \h </w:instrText>
+              <w:instrText xml:space="preserve"> PAGEREF _Toc499025776 \h </w:instrText>
             </w:r>
             <w:r>
               <w:rPr>
@@ -576,7 +905,7 @@
                 <w:noProof/>
                 <w:webHidden/>
               </w:rPr>
-              <w:t>3</w:t>
+              <w:t>4</w:t>
             </w:r>
             <w:r>
               <w:rPr>
@@ -599,7 +928,7 @@
               <w:lang w:eastAsia="it-IT"/>
             </w:rPr>
           </w:pPr>
-          <w:hyperlink w:anchor="_Toc498082824" w:history="1">
+          <w:hyperlink w:anchor="_Toc499025777" w:history="1">
             <w:r>
               <w:rPr>
                 <w:rStyle w:val="Collegamentoipertestuale"/>
@@ -626,7 +955,7 @@
                 <w:noProof/>
                 <w:webHidden/>
               </w:rPr>
-              <w:instrText xml:space="preserve"> PAGEREF _Toc498082824 \h </w:instrText>
+              <w:instrText xml:space="preserve"> PAGEREF _Toc499025777 \h </w:instrText>
             </w:r>
             <w:r>
               <w:rPr>
@@ -646,7 +975,7 @@
                 <w:noProof/>
                 <w:webHidden/>
               </w:rPr>
-              <w:t>3</w:t>
+              <w:t>4</w:t>
             </w:r>
             <w:r>
               <w:rPr>
@@ -669,7 +998,7 @@
               <w:lang w:eastAsia="it-IT"/>
             </w:rPr>
           </w:pPr>
-          <w:hyperlink w:anchor="_Toc498082825" w:history="1">
+          <w:hyperlink w:anchor="_Toc499025778" w:history="1">
             <w:r>
               <w:rPr>
                 <w:rStyle w:val="Collegamentoipertestuale"/>
@@ -696,7 +1025,7 @@
                 <w:noProof/>
                 <w:webHidden/>
               </w:rPr>
-              <w:instrText xml:space="preserve"> PAGEREF _Toc498082825 \h </w:instrText>
+              <w:instrText xml:space="preserve"> PAGEREF _Toc499025778 \h </w:instrText>
             </w:r>
             <w:r>
               <w:rPr>
@@ -716,7 +1045,7 @@
                 <w:noProof/>
                 <w:webHidden/>
               </w:rPr>
-              <w:t>3</w:t>
+              <w:t>4</w:t>
             </w:r>
             <w:r>
               <w:rPr>
@@ -739,7 +1068,7 @@
               <w:lang w:eastAsia="it-IT"/>
             </w:rPr>
           </w:pPr>
-          <w:hyperlink w:anchor="_Toc498082826" w:history="1">
+          <w:hyperlink w:anchor="_Toc499025779" w:history="1">
             <w:r>
               <w:rPr>
                 <w:rStyle w:val="Collegamentoipertestuale"/>
@@ -766,7 +1095,7 @@
                 <w:noProof/>
                 <w:webHidden/>
               </w:rPr>
-              <w:instrText xml:space="preserve"> PAGEREF _Toc498082826 \h </w:instrText>
+              <w:instrText xml:space="preserve"> PAGEREF _Toc499025779 \h </w:instrText>
             </w:r>
             <w:r>
               <w:rPr>
@@ -786,7 +1115,7 @@
                 <w:noProof/>
                 <w:webHidden/>
               </w:rPr>
-              <w:t>3</w:t>
+              <w:t>4</w:t>
             </w:r>
             <w:r>
               <w:rPr>
@@ -809,7 +1138,7 @@
               <w:lang w:eastAsia="it-IT"/>
             </w:rPr>
           </w:pPr>
-          <w:hyperlink w:anchor="_Toc498082827" w:history="1">
+          <w:hyperlink w:anchor="_Toc499025780" w:history="1">
             <w:r>
               <w:rPr>
                 <w:rStyle w:val="Collegamentoipertestuale"/>
@@ -836,7 +1165,7 @@
                 <w:noProof/>
                 <w:webHidden/>
               </w:rPr>
-              <w:instrText xml:space="preserve"> PAGEREF _Toc498082827 \h </w:instrText>
+              <w:instrText xml:space="preserve"> PAGEREF _Toc499025780 \h </w:instrText>
             </w:r>
             <w:r>
               <w:rPr>
@@ -856,7 +1185,7 @@
                 <w:noProof/>
                 <w:webHidden/>
               </w:rPr>
-              <w:t>4</w:t>
+              <w:t>5</w:t>
             </w:r>
             <w:r>
               <w:rPr>
@@ -879,7 +1208,7 @@
               <w:lang w:eastAsia="it-IT"/>
             </w:rPr>
           </w:pPr>
-          <w:hyperlink w:anchor="_Toc498082828" w:history="1">
+          <w:hyperlink w:anchor="_Toc499025781" w:history="1">
             <w:r>
               <w:rPr>
                 <w:rStyle w:val="Collegamentoipertestuale"/>
@@ -906,7 +1235,7 @@
                 <w:noProof/>
                 <w:webHidden/>
               </w:rPr>
-              <w:instrText xml:space="preserve"> PAGEREF _Toc498082828 \h </w:instrText>
+              <w:instrText xml:space="preserve"> PAGEREF _Toc499025781 \h </w:instrText>
             </w:r>
             <w:r>
               <w:rPr>
@@ -926,7 +1255,7 @@
                 <w:noProof/>
                 <w:webHidden/>
               </w:rPr>
-              <w:t>4</w:t>
+              <w:t>5</w:t>
             </w:r>
             <w:r>
               <w:rPr>
@@ -949,7 +1278,7 @@
               <w:lang w:eastAsia="it-IT"/>
             </w:rPr>
           </w:pPr>
-          <w:hyperlink w:anchor="_Toc498082829" w:history="1">
+          <w:hyperlink w:anchor="_Toc499025782" w:history="1">
             <w:r>
               <w:rPr>
                 <w:rStyle w:val="Collegamentoipertestuale"/>
@@ -976,7 +1305,7 @@
                 <w:noProof/>
                 <w:webHidden/>
               </w:rPr>
-              <w:instrText xml:space="preserve"> PAGEREF _Toc498082829 \h </w:instrText>
+              <w:instrText xml:space="preserve"> PAGEREF _Toc499025782 \h </w:instrText>
             </w:r>
             <w:r>
               <w:rPr>
@@ -996,7 +1325,7 @@
                 <w:noProof/>
                 <w:webHidden/>
               </w:rPr>
-              <w:t>4</w:t>
+              <w:t>5</w:t>
             </w:r>
             <w:r>
               <w:rPr>
@@ -1019,7 +1348,7 @@
               <w:lang w:eastAsia="it-IT"/>
             </w:rPr>
           </w:pPr>
-          <w:hyperlink w:anchor="_Toc498082830" w:history="1">
+          <w:hyperlink w:anchor="_Toc499025783" w:history="1">
             <w:r>
               <w:rPr>
                 <w:rStyle w:val="Collegamentoipertestuale"/>
@@ -1046,7 +1375,7 @@
                 <w:noProof/>
                 <w:webHidden/>
               </w:rPr>
-              <w:instrText xml:space="preserve"> PAGEREF _Toc498082830 \h </w:instrText>
+              <w:instrText xml:space="preserve"> PAGEREF _Toc499025783 \h </w:instrText>
             </w:r>
             <w:r>
               <w:rPr>
@@ -1066,7 +1395,7 @@
                 <w:noProof/>
                 <w:webHidden/>
               </w:rPr>
-              <w:t>4</w:t>
+              <w:t>5</w:t>
             </w:r>
             <w:r>
               <w:rPr>
@@ -1089,7 +1418,7 @@
               <w:lang w:eastAsia="it-IT"/>
             </w:rPr>
           </w:pPr>
-          <w:hyperlink w:anchor="_Toc498082831" w:history="1">
+          <w:hyperlink w:anchor="_Toc499025784" w:history="1">
             <w:r>
               <w:rPr>
                 <w:rStyle w:val="Collegamentoipertestuale"/>
@@ -1117,7 +1446,7 @@
                 <w:noProof/>
                 <w:webHidden/>
               </w:rPr>
-              <w:instrText xml:space="preserve"> PAGEREF _Toc498082831 \h </w:instrText>
+              <w:instrText xml:space="preserve"> PAGEREF _Toc499025784 \h </w:instrText>
             </w:r>
             <w:r>
               <w:rPr>
@@ -1137,7 +1466,7 @@
                 <w:noProof/>
                 <w:webHidden/>
               </w:rPr>
-              <w:t>5</w:t>
+              <w:t>6</w:t>
             </w:r>
             <w:r>
               <w:rPr>
@@ -1160,7 +1489,7 @@
               <w:lang w:eastAsia="it-IT"/>
             </w:rPr>
           </w:pPr>
-          <w:hyperlink w:anchor="_Toc498082832" w:history="1">
+          <w:hyperlink w:anchor="_Toc499025785" w:history="1">
             <w:r>
               <w:rPr>
                 <w:rStyle w:val="Collegamentoipertestuale"/>
@@ -1188,7 +1517,7 @@
                 <w:noProof/>
                 <w:webHidden/>
               </w:rPr>
-              <w:instrText xml:space="preserve"> PAGEREF _Toc498082832 \h </w:instrText>
+              <w:instrText xml:space="preserve"> PAGEREF _Toc499025785 \h </w:instrText>
             </w:r>
             <w:r>
               <w:rPr>
@@ -1208,7 +1537,7 @@
                 <w:noProof/>
                 <w:webHidden/>
               </w:rPr>
-              <w:t>5</w:t>
+              <w:t>6</w:t>
             </w:r>
             <w:r>
               <w:rPr>
@@ -1231,7 +1560,7 @@
               <w:lang w:eastAsia="it-IT"/>
             </w:rPr>
           </w:pPr>
-          <w:hyperlink w:anchor="_Toc498082833" w:history="1">
+          <w:hyperlink w:anchor="_Toc499025786" w:history="1">
             <w:r>
               <w:rPr>
                 <w:rStyle w:val="Collegamentoipertestuale"/>
@@ -1258,7 +1587,7 @@
                 <w:noProof/>
                 <w:webHidden/>
               </w:rPr>
-              <w:instrText xml:space="preserve"> PAGEREF _Toc498082833 \h </w:instrText>
+              <w:instrText xml:space="preserve"> PAGEREF _Toc499025786 \h </w:instrText>
             </w:r>
             <w:r>
               <w:rPr>
@@ -1278,7 +1607,7 @@
                 <w:noProof/>
                 <w:webHidden/>
               </w:rPr>
-              <w:t>5</w:t>
+              <w:t>6</w:t>
             </w:r>
             <w:r>
               <w:rPr>
@@ -1430,8 +1759,9 @@
       <w:pPr>
         <w:pStyle w:val="Titolo1Mod"/>
       </w:pPr>
-      <w:bookmarkStart w:id="0" w:name="_Toc498082817"/>
-      <w:r>
+      <w:bookmarkStart w:id="0" w:name="_Toc499025770"/>
+      <w:r>
+        <w:lastRenderedPageBreak/>
         <w:t>1 Introduction to the plan</w:t>
       </w:r>
       <w:bookmarkEnd w:id="0"/>
@@ -1440,7 +1770,7 @@
       <w:pPr>
         <w:pStyle w:val="Titolo2Mod"/>
       </w:pPr>
-      <w:bookmarkStart w:id="1" w:name="_Toc498082818"/>
+      <w:bookmarkStart w:id="1" w:name="_Toc499025771"/>
       <w:r>
         <w:t xml:space="preserve">1.1 </w:t>
       </w:r>
@@ -1493,7 +1823,7 @@
         <w:t xml:space="preserve">ganizzato ed </w:t>
       </w:r>
       <w:r>
-        <w:t>efficiente.  Con questa organizzazione è possibile avere a disposizione sempre lo stato di avanzamento del progetto, dei vari artefatti, e del lavoro dei vari componenti. Le attività riportate in questo documento, riguardano in particolare:</w:t>
+        <w:t>efficiente.  Con questa organizzazione è possibile avere a disposizione sempre lo stato di avanzamento del progetto, dei vari artefatti e del lavoro dei vari componenti. Le attività riportate in questo documento, riguardano in particolare:</w:t>
       </w:r>
     </w:p>
     <w:p>
@@ -1533,6 +1863,12 @@
       <w:r>
         <w:t xml:space="preserve">efinizione di regole per il Promotion Management, quindi come viene gestita l’attività di </w:t>
       </w:r>
+      <w:r>
+        <w:t>p</w:t>
+      </w:r>
+      <w:r>
+        <w:t xml:space="preserve">ubblicazione di una parte del prodotto software verso gli altri sviluppatori </w:t>
+      </w:r>
     </w:p>
     <w:p>
       <w:pPr>
@@ -1543,10 +1879,27 @@
         </w:numPr>
       </w:pPr>
       <w:r>
-        <w:t>P</w:t>
-      </w:r>
-      <w:r>
-        <w:t xml:space="preserve">ubblicazione di una parte del prodotto software, verso gli altri sviluppatori </w:t>
+        <w:t>D</w:t>
+      </w:r>
+      <w:r>
+        <w:t>efinizione di regole per il Release Management</w:t>
+      </w:r>
+      <w:r>
+        <w:t xml:space="preserve">, </w:t>
+      </w:r>
+      <w:r>
+        <w:t xml:space="preserve">quindi come viene gestita l’attività di </w:t>
+      </w:r>
+    </w:p>
+    <w:p>
+      <w:pPr>
+        <w:pStyle w:val="Paragrafoelenco"/>
+      </w:pPr>
+      <w:r>
+        <w:t>p</w:t>
+      </w:r>
+      <w:r>
+        <w:t xml:space="preserve">ubblicazione di una release del prodotto verso l’esterno (i clienti) </w:t>
       </w:r>
     </w:p>
     <w:p>
@@ -1561,7 +1914,7 @@
         <w:t>D</w:t>
       </w:r>
       <w:r>
-        <w:t xml:space="preserve">efinizione di regole per il Release Management: quindi come viene gestita l’attività di </w:t>
+        <w:t xml:space="preserve">efinizione di regole per il Change Management: regolamentazione della gestione di </w:t>
       </w:r>
     </w:p>
     <w:p>
@@ -1569,10 +1922,10 @@
         <w:pStyle w:val="Paragrafoelenco"/>
       </w:pPr>
       <w:r>
-        <w:t>p</w:t>
-      </w:r>
-      <w:r>
-        <w:t xml:space="preserve">ubblicazione di una release del prodotto verso l’esterno (i clienti) </w:t>
+        <w:t>r</w:t>
+      </w:r>
+      <w:r>
+        <w:t xml:space="preserve">ichieste di cambiamento che possono riguardare bug report o aggiunta di funzionalità </w:t>
       </w:r>
     </w:p>
     <w:p>
@@ -1584,32 +1937,6 @@
         </w:numPr>
       </w:pPr>
       <w:r>
-        <w:t>D</w:t>
-      </w:r>
-      <w:r>
-        <w:t xml:space="preserve">efinizione di regole per il Change Management: regolamentazione della gestione di </w:t>
-      </w:r>
-    </w:p>
-    <w:p>
-      <w:pPr>
-        <w:pStyle w:val="Paragrafoelenco"/>
-      </w:pPr>
-      <w:r>
-        <w:t>r</w:t>
-      </w:r>
-      <w:r>
-        <w:t xml:space="preserve">ichieste di cambiamento che possono riguardare bug report o aggiunta di funzionalità </w:t>
-      </w:r>
-    </w:p>
-    <w:p>
-      <w:pPr>
-        <w:pStyle w:val="Paragrafoelenco"/>
-        <w:numPr>
-          <w:ilvl w:val="0"/>
-          <w:numId w:val="20"/>
-        </w:numPr>
-      </w:pPr>
-      <w:r>
         <w:t>I</w:t>
       </w:r>
       <w:r>
@@ -1632,7 +1959,19 @@
         <w:t>bilità all’interno del progetto</w:t>
       </w:r>
       <w:r>
-        <w:t xml:space="preserve"> e in particolare identifica le seguenti figure: </w:t>
+        <w:t xml:space="preserve"> e</w:t>
+      </w:r>
+      <w:r>
+        <w:t>,</w:t>
+      </w:r>
+      <w:r>
+        <w:t xml:space="preserve"> in particolare</w:t>
+      </w:r>
+      <w:r>
+        <w:t>,</w:t>
+      </w:r>
+      <w:r>
+        <w:t xml:space="preserve"> identifica le seguenti figure: </w:t>
       </w:r>
     </w:p>
     <w:p>
@@ -1681,7 +2020,7 @@
       <w:pPr>
         <w:pStyle w:val="Titolo2Mod"/>
       </w:pPr>
-      <w:bookmarkStart w:id="2" w:name="_Toc498082819"/>
+      <w:bookmarkStart w:id="2" w:name="_Toc499025772"/>
       <w:r>
         <w:t xml:space="preserve">1.2 </w:t>
       </w:r>
@@ -1779,42 +2118,6 @@
       </w:r>
     </w:p>
     <w:p>
-      <w:pPr>
-        <w:pStyle w:val="Paragrafoelenco"/>
-        <w:numPr>
-          <w:ilvl w:val="0"/>
-          <w:numId w:val="14"/>
-        </w:numPr>
-      </w:pPr>
-      <w:r>
-        <w:t>R</w:t>
-      </w:r>
-      <w:r>
-        <w:t xml:space="preserve">ispetto degli sprint fissati </w:t>
-      </w:r>
-    </w:p>
-    <w:p>
-      <w:pPr>
-        <w:pStyle w:val="Paragrafoelenco"/>
-        <w:numPr>
-          <w:ilvl w:val="0"/>
-          <w:numId w:val="14"/>
-        </w:numPr>
-      </w:pPr>
-      <w:r>
-        <w:t>C</w:t>
-      </w:r>
-      <w:r>
-        <w:t>ostanti scrum settimanali a so</w:t>
-      </w:r>
-      <w:r>
-        <w:t>stegno dell</w:t>
-      </w:r>
-      <w:r>
-        <w:t>o sviluppo agile</w:t>
-      </w:r>
-    </w:p>
-    <w:p>
       <w:r>
         <w:t xml:space="preserve">Limitazioni: </w:t>
       </w:r>
@@ -1839,9 +2142,8 @@
       <w:pPr>
         <w:pStyle w:val="Titolo2Mod"/>
       </w:pPr>
-      <w:bookmarkStart w:id="3" w:name="_Toc498082820"/>
-      <w:r>
-        <w:lastRenderedPageBreak/>
+      <w:bookmarkStart w:id="3" w:name="_Toc499025773"/>
+      <w:r>
         <w:t>1.3 Key terms</w:t>
       </w:r>
       <w:bookmarkEnd w:id="3"/>
@@ -1883,8 +2185,9 @@
       <w:pPr>
         <w:pStyle w:val="Titolo2Mod"/>
       </w:pPr>
-      <w:bookmarkStart w:id="4" w:name="_Toc498082821"/>
-      <w:r>
+      <w:bookmarkStart w:id="4" w:name="_Toc499025774"/>
+      <w:r>
+        <w:lastRenderedPageBreak/>
         <w:t>1.4 References</w:t>
       </w:r>
       <w:bookmarkEnd w:id="4"/>
@@ -1949,7 +2252,7 @@
           <w:lang w:val="en-US"/>
         </w:rPr>
       </w:pPr>
-      <w:bookmarkStart w:id="5" w:name="_Toc498082822"/>
+      <w:bookmarkStart w:id="5" w:name="_Toc499025775"/>
       <w:r>
         <w:rPr>
           <w:lang w:val="en-US"/>
@@ -1965,7 +2268,7 @@
           <w:lang w:val="en-US"/>
         </w:rPr>
       </w:pPr>
-      <w:bookmarkStart w:id="6" w:name="_Toc498082823"/>
+      <w:bookmarkStart w:id="6" w:name="_Toc499025776"/>
       <w:r>
         <w:rPr>
           <w:lang w:val="en-US"/>
@@ -2016,7 +2319,7 @@
       <w:pPr>
         <w:pStyle w:val="Titolo1Mod"/>
       </w:pPr>
-      <w:bookmarkStart w:id="7" w:name="_Toc498082824"/>
+      <w:bookmarkStart w:id="7" w:name="_Toc499025777"/>
       <w:r>
         <w:t>3. CM Activities</w:t>
       </w:r>
@@ -2029,7 +2332,7 @@
       <w:pPr>
         <w:pStyle w:val="Titolo2Mod"/>
       </w:pPr>
-      <w:bookmarkStart w:id="8" w:name="_Toc498082825"/>
+      <w:bookmarkStart w:id="8" w:name="_Toc499025778"/>
       <w:r>
         <w:t>3.1 Configuration Identification</w:t>
       </w:r>
@@ -2232,7 +2535,7 @@
       <w:pPr>
         <w:pStyle w:val="Titolo2Mod"/>
       </w:pPr>
-      <w:bookmarkStart w:id="9" w:name="_Toc498082826"/>
+      <w:bookmarkStart w:id="9" w:name="_Toc499025779"/>
       <w:r>
         <w:t>3.2 Configuration Control</w:t>
       </w:r>
@@ -2326,7 +2629,6 @@
         </w:numPr>
       </w:pPr>
       <w:r>
-        <w:lastRenderedPageBreak/>
         <w:t>Titolo:</w:t>
       </w:r>
       <w:r>
@@ -2408,6 +2710,7 @@
         </w:numPr>
       </w:pPr>
       <w:r>
+        <w:lastRenderedPageBreak/>
         <w:t>Etichetta:</w:t>
       </w:r>
       <w:r>
@@ -2773,7 +3076,7 @@
       <w:pPr>
         <w:pStyle w:val="Titolo3Mod"/>
       </w:pPr>
-      <w:bookmarkStart w:id="10" w:name="_Toc498082827"/>
+      <w:bookmarkStart w:id="10" w:name="_Toc499025780"/>
       <w:r>
         <w:t>3.2.1 Branch Management</w:t>
       </w:r>
@@ -2784,41 +3087,53 @@
     </w:p>
     <w:p>
       <w:r>
-        <w:t>L'approvazi</w:t>
-      </w:r>
-      <w:r>
-        <w:t xml:space="preserve">one di una change request richiederà l'aggiunta di una nuova funzionalità </w:t>
-      </w:r>
-      <w:r>
-        <w:t>sperimentale o il migliorament</w:t>
-      </w:r>
-      <w:r>
-        <w:t>o di una determinata componente ciò</w:t>
-      </w:r>
-      <w:r>
-        <w:t xml:space="preserve"> c</w:t>
-      </w:r>
-      <w:r>
-        <w:t xml:space="preserve">omporta l'apertura di un nuovo </w:t>
-      </w:r>
-      <w:r>
-        <w:t xml:space="preserve">branch di sviluppo, </w:t>
-      </w:r>
-      <w:r>
-        <w:t>questo</w:t>
+        <w:t>La creazione di un nuovo branch si è resa necessaria per consentire lo sviluppo parallelo di nuove funzionalità</w:t>
+      </w:r>
+      <w:r>
+        <w:t xml:space="preserve"> </w:t>
+      </w:r>
+      <w:r>
+        <w:t>sperimental</w:t>
+      </w:r>
+      <w:r>
+        <w:t>i</w:t>
+      </w:r>
+      <w:r>
+        <w:t xml:space="preserve"> o il migliorament</w:t>
+      </w:r>
+      <w:r>
+        <w:t>o di una determinata componente</w:t>
+      </w:r>
+      <w:r>
+        <w:t>;</w:t>
+      </w:r>
+      <w:r>
+        <w:t xml:space="preserve"> </w:t>
+      </w:r>
+      <w:r>
+        <w:t>qu</w:t>
+      </w:r>
+      <w:r>
+        <w:t>esto</w:t>
       </w:r>
       <w:r>
         <w:t xml:space="preserve"> ci</w:t>
       </w:r>
       <w:r>
-        <w:t xml:space="preserve"> consentirà di preservare la stabilità del sistema.</w:t>
+        <w:t xml:space="preserve"> consentirà di preservare la stabilità del sistema</w:t>
+      </w:r>
+      <w:r>
+        <w:t xml:space="preserve"> e di ridurre i tempi di implementazione dell’applicazione</w:t>
+      </w:r>
+      <w:r>
+        <w:t>.</w:t>
       </w:r>
     </w:p>
     <w:p>
       <w:pPr>
         <w:pStyle w:val="Titolo3Mod"/>
       </w:pPr>
-      <w:bookmarkStart w:id="11" w:name="_Toc498082828"/>
+      <w:bookmarkStart w:id="11" w:name="_Toc499025781"/>
       <w:r>
         <w:t>3.2.2 Promotion Management</w:t>
       </w:r>
@@ -2878,7 +3193,7 @@
       <w:pPr>
         <w:pStyle w:val="Titolo2Mod"/>
       </w:pPr>
-      <w:bookmarkStart w:id="12" w:name="_Toc498082829"/>
+      <w:bookmarkStart w:id="12" w:name="_Toc499025782"/>
       <w:r>
         <w:t>3.3 CM Configuration Audits and Reviews</w:t>
       </w:r>
@@ -2971,7 +3286,7 @@
       <w:pPr>
         <w:pStyle w:val="Titolo2Mod"/>
       </w:pPr>
-      <w:bookmarkStart w:id="13" w:name="_Toc498082830"/>
+      <w:bookmarkStart w:id="13" w:name="_Toc499025783"/>
       <w:r>
         <w:t xml:space="preserve">3.4 </w:t>
       </w:r>
@@ -3021,320 +3336,309 @@
         <w:t>riunioni straordinarie nel caso in cui sia necessaria la revisione di arte</w:t>
       </w:r>
       <w:r>
-        <w:t xml:space="preserve">fatti critici; </w:t>
-      </w:r>
-      <w:r>
+        <w:t xml:space="preserve">fatti critici; Per ogni riunione straordinaria sarà </w:t>
+      </w:r>
+      <w:r>
+        <w:t>riporta</w:t>
+      </w:r>
+      <w:r>
+        <w:t>ta</w:t>
+      </w:r>
+      <w:r>
+        <w:t xml:space="preserve"> una descrizione degli interventi effettuati e delle de</w:t>
+      </w:r>
+      <w:r>
+        <w:t xml:space="preserve">cisioni intraprese, oltre alla </w:t>
+      </w:r>
+      <w:r>
+        <w:t>loro catalogazione nell'apposito issue tracker.</w:t>
+      </w:r>
+    </w:p>
+    <w:p>
+      <w:pPr>
+        <w:pStyle w:val="Titolo1Mod"/>
+        <w:rPr>
+          <w:lang w:val="en-US"/>
+        </w:rPr>
+      </w:pPr>
+      <w:bookmarkStart w:id="14" w:name="_Toc499025784"/>
+      <w:r>
+        <w:rPr>
+          <w:lang w:val="en-US"/>
+        </w:rPr>
         <w:lastRenderedPageBreak/>
-        <w:t xml:space="preserve">Per ogni riunione straordinaria sarà </w:t>
-      </w:r>
-      <w:r>
-        <w:t>riporta</w:t>
-      </w:r>
-      <w:r>
-        <w:t>ta</w:t>
-      </w:r>
-      <w:r>
-        <w:t xml:space="preserve"> una descrizione degli interventi effettuati e delle de</w:t>
-      </w:r>
-      <w:r>
-        <w:t xml:space="preserve">cisioni intraprese, oltre alla </w:t>
-      </w:r>
-      <w:r>
-        <w:t>loro catalogazione nell'apposito issue tracker.</w:t>
-      </w:r>
-    </w:p>
-    <w:p>
-      <w:pPr>
-        <w:pStyle w:val="Titolo1Mod"/>
+        <w:t>4. Planned activities, schedule and resources</w:t>
+      </w:r>
+      <w:bookmarkEnd w:id="14"/>
+      <w:r>
         <w:rPr>
           <w:lang w:val="en-US"/>
         </w:rPr>
-      </w:pPr>
-      <w:bookmarkStart w:id="14" w:name="_Toc498082831"/>
-      <w:r>
+        <w:t xml:space="preserve"> </w:t>
+      </w:r>
+    </w:p>
+    <w:p>
+      <w:pPr>
+        <w:pStyle w:val="Titolo2Mod"/>
         <w:rPr>
           <w:lang w:val="en-US"/>
         </w:rPr>
-        <w:t>4. Planned activities, schedule and resources</w:t>
-      </w:r>
-      <w:bookmarkEnd w:id="14"/>
+      </w:pPr>
+      <w:bookmarkStart w:id="15" w:name="_Toc499025785"/>
       <w:r>
         <w:rPr>
           <w:lang w:val="en-US"/>
         </w:rPr>
+        <w:t>4.1 CM Schedule</w:t>
+      </w:r>
+      <w:bookmarkEnd w:id="15"/>
+      <w:r>
+        <w:rPr>
+          <w:lang w:val="en-US"/>
+        </w:rPr>
         <w:t xml:space="preserve"> </w:t>
       </w:r>
     </w:p>
     <w:p>
+      <w:r>
+        <w:t>In tale sezione si riporta una roadmap delle milestone implementate e prefissate:</w:t>
+      </w:r>
+    </w:p>
+    <w:p>
+      <w:r>
+        <w:rPr>
+          <w:b/>
+        </w:rPr>
+        <w:t>Milestone 0.1</w:t>
+      </w:r>
+      <w:r>
+        <w:t xml:space="preserve"> Implementazione de</w:t>
+      </w:r>
+      <w:r>
+        <w:t xml:space="preserve">gli </w:t>
+      </w:r>
+      <w:r>
+        <w:rPr>
+          <w:i/>
+        </w:rPr>
+        <w:t>use case</w:t>
+      </w:r>
+      <w:r>
+        <w:t>:</w:t>
+      </w:r>
+    </w:p>
+    <w:p>
+      <w:r>
+        <w:t xml:space="preserve">Come sistema, </w:t>
+      </w:r>
+      <w:r>
+        <w:t>si vuole</w:t>
+      </w:r>
+      <w:r>
+        <w:t xml:space="preserve"> realizzare un’app</w:t>
+      </w:r>
+      <w:r>
+        <w:t>licazione</w:t>
+      </w:r>
+      <w:r>
+        <w:t xml:space="preserve"> che consenta di registrar</w:t>
+      </w:r>
+      <w:r>
+        <w:t>s</w:t>
+      </w:r>
+      <w:r>
+        <w:t>i,</w:t>
+      </w:r>
+      <w:r>
+        <w:t xml:space="preserve"> loggarsi e</w:t>
+      </w:r>
+      <w:r>
+        <w:t xml:space="preserve"> visualizzare </w:t>
+      </w:r>
+      <w:r>
+        <w:t>la propria posizione sulla mappa. Tutto questo con l’ausilio di script in linguaggio PHP che permettono la creazione e successiva gestione del database, in cui si renderanno persistenti informazioni relative agli utenti.</w:t>
+      </w:r>
+    </w:p>
+    <w:p>
+      <w:r>
+        <w:t xml:space="preserve">Data di completamento: </w:t>
+      </w:r>
+      <w:r>
+        <w:t>03</w:t>
+      </w:r>
+      <w:r>
+        <w:t>/</w:t>
+      </w:r>
+      <w:r>
+        <w:t>11</w:t>
+      </w:r>
+      <w:r>
+        <w:t>/</w:t>
+      </w:r>
+      <w:r>
+        <w:t>2017</w:t>
+      </w:r>
+    </w:p>
+    <w:p>
+      <w:r>
+        <w:t>(</w:t>
+      </w:r>
+      <w:r>
+        <w:t>Tale fase sarà aggiornata man mano che si procede con l’implementazione</w:t>
+      </w:r>
+      <w:r>
+        <w:t>).</w:t>
+      </w:r>
+    </w:p>
+    <w:p>
+      <w:pPr>
+        <w:rPr>
+          <w:b/>
+        </w:rPr>
+      </w:pPr>
+      <w:r>
+        <w:rPr>
+          <w:b/>
+        </w:rPr>
+        <w:t>Milestone 0.2</w:t>
+      </w:r>
+    </w:p>
+    <w:p>
+      <w:r>
+        <w:t xml:space="preserve">Come sistema, </w:t>
+      </w:r>
+      <w:r>
+        <w:t>si vuole</w:t>
+      </w:r>
+      <w:r>
+        <w:t xml:space="preserve"> introdurre una nuova funzionalità:</w:t>
+      </w:r>
+      <w:r>
+        <w:t xml:space="preserve"> iniziare una nuova sessione d’allenamento. Si implementeranno opportuni script PHP che consentiranno la gestione della persistenza delle posizioni sulla mappa degli utenti loggati.</w:t>
+      </w:r>
+      <w:r>
+        <w:t xml:space="preserve"> Inoltre, è prevista l’i</w:t>
+      </w:r>
+      <w:r>
+        <w:t xml:space="preserve">ntroduzione dell’opzione </w:t>
+      </w:r>
+      <w:r>
+        <w:t>per visualizzare i risultati degli allenamenti portati a termine da un utente</w:t>
+      </w:r>
+      <w:r>
+        <w:t>.</w:t>
+      </w:r>
+    </w:p>
+    <w:p>
+      <w:r>
+        <w:t xml:space="preserve">Data di completamento: </w:t>
+      </w:r>
+      <w:r>
+        <w:t>07</w:t>
+      </w:r>
+      <w:r>
+        <w:t>/1</w:t>
+      </w:r>
+      <w:r>
+        <w:t>1</w:t>
+      </w:r>
+      <w:r>
+        <w:t>/</w:t>
+      </w:r>
+      <w:r>
+        <w:t>2017</w:t>
+      </w:r>
+    </w:p>
+    <w:p>
+      <w:pPr>
+        <w:rPr>
+          <w:b/>
+        </w:rPr>
+      </w:pPr>
+      <w:r>
+        <w:rPr>
+          <w:b/>
+        </w:rPr>
+        <w:t>Milestone 0.3</w:t>
+      </w:r>
+    </w:p>
+    <w:p>
+      <w:r>
+        <w:t>Come sistema, si vuole introdurre una nuova funzionalità: il ciclista può lanciare una sfida, di durata limitata a 60 o 90 minuti, ad un altro ciclista loggato</w:t>
+      </w:r>
+      <w:r>
+        <w:t>;</w:t>
+      </w:r>
+      <w:r>
+        <w:t xml:space="preserve"> il ciclista sfidato può accettare o meno la sfida.</w:t>
+      </w:r>
+    </w:p>
+    <w:p>
+      <w:r>
+        <w:t>Data di completamento: 14/11/2017</w:t>
+      </w:r>
+    </w:p>
+    <w:p>
+      <w:pPr>
+        <w:rPr>
+          <w:b/>
+        </w:rPr>
+      </w:pPr>
+      <w:r>
+        <w:rPr>
+          <w:b/>
+        </w:rPr>
+        <w:t>Milestone 0.4</w:t>
+      </w:r>
+    </w:p>
+    <w:p>
+      <w:pPr>
+        <w:rPr>
+          <w:b/>
+        </w:rPr>
+      </w:pPr>
+      <w:r>
+        <w:t xml:space="preserve">Come sistema, si vuole introdurre una nuova funzionalità: il ciclista può </w:t>
+      </w:r>
+      <w:r>
+        <w:t>portare a termine una sfida e riceverne il risultato</w:t>
+      </w:r>
+      <w:r>
+        <w:t>.</w:t>
+      </w:r>
+      <w:r>
+        <w:t xml:space="preserve"> Inoltre</w:t>
+      </w:r>
+      <w:r>
+        <w:t>,</w:t>
+      </w:r>
+      <w:r>
+        <w:t xml:space="preserve"> </w:t>
+      </w:r>
+      <w:r>
+        <w:t>si vogliono apportare migliorie grafiche.</w:t>
+      </w:r>
+    </w:p>
+    <w:p>
+      <w:r>
+        <w:t>Data di completamento: 17/11/2017</w:t>
+      </w:r>
+    </w:p>
+    <w:p>
       <w:pPr>
         <w:pStyle w:val="Titolo2Mod"/>
-        <w:rPr>
-          <w:lang w:val="en-US"/>
-        </w:rPr>
-      </w:pPr>
-      <w:bookmarkStart w:id="15" w:name="_Toc498082832"/>
-      <w:r>
-        <w:rPr>
-          <w:lang w:val="en-US"/>
-        </w:rPr>
-        <w:t>4.1 CM Schedule</w:t>
-      </w:r>
-      <w:bookmarkEnd w:id="15"/>
-      <w:r>
-        <w:rPr>
-          <w:lang w:val="en-US"/>
-        </w:rPr>
-        <w:t xml:space="preserve"> </w:t>
-      </w:r>
-    </w:p>
-    <w:p>
-      <w:r>
-        <w:t>In tale sezione si riporta una roadmap delle milestone implementate e prefissate:</w:t>
-      </w:r>
-    </w:p>
-    <w:p>
-      <w:r>
-        <w:rPr>
-          <w:b/>
-        </w:rPr>
-        <w:t>Milestone 0.1</w:t>
-      </w:r>
-      <w:r>
-        <w:t xml:space="preserve"> Implementazione de</w:t>
-      </w:r>
-      <w:r>
-        <w:t xml:space="preserve">gli </w:t>
-      </w:r>
-      <w:r>
-        <w:rPr>
-          <w:i/>
-        </w:rPr>
-        <w:t>use case</w:t>
-      </w:r>
-      <w:r>
-        <w:t>:</w:t>
-      </w:r>
-    </w:p>
-    <w:p>
-      <w:r>
-        <w:rPr>
-          <w:b/>
-        </w:rPr>
-        <w:t>Sprint 1:</w:t>
-      </w:r>
-      <w:r>
-        <w:t xml:space="preserve"> Come sistema, </w:t>
-      </w:r>
-      <w:r>
-        <w:t>si vuole</w:t>
-      </w:r>
-      <w:r>
-        <w:t xml:space="preserve"> realizzare un’app</w:t>
-      </w:r>
-      <w:r>
-        <w:t>licazione</w:t>
-      </w:r>
-      <w:r>
-        <w:t xml:space="preserve"> che consenta di registrar</w:t>
-      </w:r>
-      <w:r>
-        <w:t>s</w:t>
-      </w:r>
-      <w:r>
-        <w:t>i,</w:t>
-      </w:r>
-      <w:r>
-        <w:t xml:space="preserve"> loggarsi e</w:t>
-      </w:r>
-      <w:r>
-        <w:t xml:space="preserve"> visualizzare </w:t>
-      </w:r>
-      <w:r>
-        <w:t>la propria posizione sulla mappa. Tutto questo con l’ausilio di script in linguaggio PHP che permettono la creazione e successiva gestione del database, in cui si renderanno persistenti informazioni relative agli utenti.</w:t>
-      </w:r>
-    </w:p>
-    <w:p>
-      <w:r>
-        <w:t xml:space="preserve">Data di completamento: </w:t>
-      </w:r>
-      <w:r>
-        <w:t>03</w:t>
-      </w:r>
-      <w:r>
-        <w:t>/</w:t>
-      </w:r>
-      <w:r>
-        <w:t>11</w:t>
-      </w:r>
-      <w:r>
-        <w:t>/</w:t>
-      </w:r>
-      <w:r>
-        <w:t>2017</w:t>
-      </w:r>
-    </w:p>
-    <w:p>
-      <w:r>
-        <w:t>(</w:t>
-      </w:r>
-      <w:r>
-        <w:t>Tale fase sarà aggiornata man mano che si procede con l’implementazione</w:t>
-      </w:r>
-      <w:r>
-        <w:t>).</w:t>
-      </w:r>
-    </w:p>
-    <w:p>
-      <w:pPr>
-        <w:rPr>
-          <w:b/>
-        </w:rPr>
-      </w:pPr>
-      <w:r>
-        <w:rPr>
-          <w:b/>
-        </w:rPr>
-        <w:t>Milestone 0.2</w:t>
-      </w:r>
-    </w:p>
-    <w:p>
-      <w:r>
-        <w:t xml:space="preserve">Come sistema, </w:t>
-      </w:r>
-      <w:r>
-        <w:t>si vuole</w:t>
-      </w:r>
-      <w:r>
-        <w:t xml:space="preserve"> introdurre una nuova funzionalità:</w:t>
-      </w:r>
-      <w:r>
-        <w:t xml:space="preserve"> iniziare una nuova sessione d’allenamento. Si implementeranno opportuni script PHP che consentiranno la gestione della persistenza delle posizioni sulla mappa degli utenti loggati.</w:t>
-      </w:r>
-      <w:r>
-        <w:t xml:space="preserve"> Inoltre, è prevista l’i</w:t>
-      </w:r>
-      <w:r>
-        <w:t xml:space="preserve">ntroduzione dell’opzione </w:t>
-      </w:r>
-      <w:r>
-        <w:t>per visualizzare i risultati degli allenamenti portati a termine da un utente</w:t>
-      </w:r>
-      <w:r>
-        <w:t>.</w:t>
-      </w:r>
-    </w:p>
-    <w:p>
-      <w:r>
-        <w:t xml:space="preserve">Data di completamento: </w:t>
-      </w:r>
-      <w:r>
-        <w:t>07</w:t>
-      </w:r>
-      <w:r>
-        <w:t>/1</w:t>
-      </w:r>
-      <w:r>
-        <w:t>1</w:t>
-      </w:r>
-      <w:r>
-        <w:t>/</w:t>
-      </w:r>
-      <w:r>
-        <w:t>2017</w:t>
-      </w:r>
-    </w:p>
-    <w:p>
-      <w:pPr>
-        <w:rPr>
-          <w:b/>
-        </w:rPr>
-      </w:pPr>
-      <w:r>
-        <w:rPr>
-          <w:b/>
-        </w:rPr>
-        <w:t>Milestone 0.3</w:t>
-      </w:r>
-    </w:p>
-    <w:p>
-      <w:r>
-        <w:t>Come sistema, si vuole introdurre una nuova funzionalità: il ciclista può lanciare una sfida, di durata limitata a 60 o 90 minuti, ad un altro ciclista loggato</w:t>
-      </w:r>
-      <w:r>
-        <w:t>;</w:t>
-      </w:r>
-      <w:r>
-        <w:t xml:space="preserve"> il ciclista sfidato può accettare o meno la sfida.</w:t>
-      </w:r>
-    </w:p>
-    <w:p>
-      <w:r>
-        <w:t>Data di completamento: 14/11/2017</w:t>
-      </w:r>
-    </w:p>
-    <w:p>
-      <w:pPr>
-        <w:rPr>
-          <w:b/>
-        </w:rPr>
-      </w:pPr>
-      <w:r>
-        <w:rPr>
-          <w:b/>
-        </w:rPr>
-        <w:t>Milestone 0.4</w:t>
-      </w:r>
-    </w:p>
-    <w:p>
-      <w:pPr>
-        <w:rPr>
-          <w:b/>
-        </w:rPr>
-      </w:pPr>
-      <w:r>
-        <w:t xml:space="preserve">Come sistema, si vuole introdurre una nuova funzionalità: il ciclista può </w:t>
-      </w:r>
-      <w:r>
-        <w:t>portare a termine una sfida e riceverne il risultato</w:t>
-      </w:r>
-      <w:r>
-        <w:t>.</w:t>
-      </w:r>
-      <w:r>
-        <w:t xml:space="preserve"> Inoltre</w:t>
-      </w:r>
-      <w:r>
-        <w:t>,</w:t>
-      </w:r>
-      <w:bookmarkStart w:id="16" w:name="_GoBack"/>
+      </w:pPr>
+      <w:bookmarkStart w:id="16" w:name="_Toc499025786"/>
+      <w:r>
+        <w:t xml:space="preserve">4.2 CM </w:t>
+      </w:r>
+      <w:r>
+        <w:t>R</w:t>
+      </w:r>
+      <w:r>
+        <w:t>esources</w:t>
+      </w:r>
       <w:bookmarkEnd w:id="16"/>
-      <w:r>
-        <w:t xml:space="preserve"> </w:t>
-      </w:r>
-      <w:r>
-        <w:t>si vogliono apportare migliorie grafiche.</w:t>
-      </w:r>
-    </w:p>
-    <w:p>
-      <w:r>
-        <w:t>Data di completamento: 17/11/2017</w:t>
-      </w:r>
-    </w:p>
-    <w:p>
-      <w:pPr>
-        <w:pStyle w:val="Titolo2Mod"/>
-      </w:pPr>
-      <w:bookmarkStart w:id="17" w:name="_Toc498082833"/>
-      <w:r>
-        <w:t xml:space="preserve">4.2 CM </w:t>
-      </w:r>
-      <w:r>
-        <w:t>R</w:t>
-      </w:r>
-      <w:r>
-        <w:t>esources</w:t>
-      </w:r>
-      <w:bookmarkEnd w:id="17"/>
       <w:r>
         <w:t xml:space="preserve"> </w:t>
       </w:r>
@@ -3391,7 +3695,7 @@
         <w:t>Git:</w:t>
       </w:r>
       <w:r>
-        <w:t xml:space="preserve"> tool di versioning distribuito, in cui ciascuno sviluppatore ha un proprio repository </w:t>
+        <w:t xml:space="preserve"> tool di versioning distribuito, in cui ciascuno sviluppatore ha un proprio repository locale, in cui effettua il cloning del repository centrale. Possibilità di gestire brach, issue, change management e statistiche di utilizzo</w:t>
       </w:r>
     </w:p>
     <w:p>
@@ -3403,7 +3707,36 @@
         </w:numPr>
       </w:pPr>
       <w:r>
-        <w:t>locale, in cui effettua il cloning del repository centrale. Possibilità di gestire brach, issue, change management e statistiche di utilizzo</w:t>
+        <w:rPr>
+          <w:b/>
+        </w:rPr>
+        <w:t>Android Studio</w:t>
+      </w:r>
+      <w:r>
+        <w:rPr>
+          <w:b/>
+        </w:rPr>
+        <w:t>:</w:t>
+      </w:r>
+      <w:r>
+        <w:t xml:space="preserve"> </w:t>
+      </w:r>
+      <w:r>
+        <w:t xml:space="preserve">ambiente di sviluppo integrato (IDE) per la piattaforma Android, basato </w:t>
+      </w:r>
+    </w:p>
+    <w:p>
+      <w:pPr>
+        <w:pStyle w:val="Paragrafoelenco"/>
+        <w:rPr>
+          <w:lang w:val="en-US"/>
+        </w:rPr>
+      </w:pPr>
+      <w:r>
+        <w:rPr>
+          <w:lang w:val="en-US"/>
+        </w:rPr>
+        <w:t xml:space="preserve">sul software della JetBrains IntelliJ IDEA. </w:t>
       </w:r>
     </w:p>
     <w:p>
@@ -3418,34 +3751,38 @@
         <w:rPr>
           <w:b/>
         </w:rPr>
+        <w:t>JUnit:</w:t>
+      </w:r>
+      <w:r>
+        <w:t xml:space="preserve"> frame</w:t>
+      </w:r>
+      <w:r>
+        <w:t xml:space="preserve">work per l’organizzazione e l’esecuzione dei casi di test di unità, e rappresenta </w:t>
+      </w:r>
+    </w:p>
+    <w:p>
+      <w:pPr>
+        <w:pStyle w:val="Paragrafoelenco"/>
+      </w:pPr>
+      <w:r>
         <w:lastRenderedPageBreak/>
-        <w:t>Android Studio</w:t>
-      </w:r>
-      <w:r>
-        <w:rPr>
-          <w:b/>
-        </w:rPr>
-        <w:t>:</w:t>
-      </w:r>
-      <w:r>
-        <w:t xml:space="preserve"> </w:t>
-      </w:r>
-      <w:r>
-        <w:t xml:space="preserve">ambiente di sviluppo integrato (IDE) per la piattaforma Android, basato </w:t>
-      </w:r>
+        <w:t>una istanza della fami</w:t>
+      </w:r>
+      <w:r>
+        <w:t xml:space="preserve">glia XUnit, che racchiude una serie di tool in vari linguaggi, volti a </w:t>
+      </w:r>
+      <w:bookmarkStart w:id="17" w:name="_GoBack"/>
+      <w:bookmarkEnd w:id="17"/>
     </w:p>
     <w:p>
       <w:pPr>
         <w:pStyle w:val="Paragrafoelenco"/>
-        <w:rPr>
-          <w:lang w:val="en-US"/>
-        </w:rPr>
-      </w:pPr>
-      <w:r>
-        <w:rPr>
-          <w:lang w:val="en-US"/>
-        </w:rPr>
-        <w:t xml:space="preserve">sul software della JetBrains IntelliJ IDEA. </w:t>
+      </w:pPr>
+      <w:r>
+        <w:t>seguire una attivit</w:t>
+      </w:r>
+      <w:r>
+        <w:t>à di testing guidata dal codice.</w:t>
       </w:r>
     </w:p>
     <w:p>
@@ -3453,42 +3790,17 @@
         <w:pStyle w:val="Paragrafoelenco"/>
         <w:numPr>
           <w:ilvl w:val="0"/>
-          <w:numId w:val="23"/>
+          <w:numId w:val="25"/>
         </w:numPr>
       </w:pPr>
       <w:r>
         <w:rPr>
           <w:b/>
         </w:rPr>
-        <w:t>JUnit:</w:t>
-      </w:r>
-      <w:r>
-        <w:t xml:space="preserve"> frame</w:t>
-      </w:r>
-      <w:r>
-        <w:t xml:space="preserve">work per l’organizzazione e l’esecuzione dei casi di test di unità, e rappresenta </w:t>
-      </w:r>
-    </w:p>
-    <w:p>
-      <w:pPr>
-        <w:pStyle w:val="Paragrafoelenco"/>
-      </w:pPr>
-      <w:r>
-        <w:t>una istanza della fami</w:t>
-      </w:r>
-      <w:r>
-        <w:t xml:space="preserve">glia XUnit, che racchiude una serie di tool in vari linguaggi, volti a </w:t>
-      </w:r>
-    </w:p>
-    <w:p>
-      <w:pPr>
-        <w:pStyle w:val="Paragrafoelenco"/>
-      </w:pPr>
-      <w:r>
-        <w:t>seguire una attivit</w:t>
-      </w:r>
-      <w:r>
-        <w:t>à di testing guidata dal codice.</w:t>
+        <w:t>ActivityInstrumentationTestCase2:</w:t>
+      </w:r>
+      <w:r>
+        <w:t xml:space="preserve"> Classe android che consente di effettuare il test di tutte le attività di sistema implementate</w:t>
       </w:r>
     </w:p>
     <w:p>
@@ -3496,17 +3808,17 @@
         <w:pStyle w:val="Paragrafoelenco"/>
         <w:numPr>
           <w:ilvl w:val="0"/>
-          <w:numId w:val="23"/>
+          <w:numId w:val="25"/>
         </w:numPr>
       </w:pPr>
       <w:r>
         <w:rPr>
           <w:b/>
         </w:rPr>
-        <w:t>ActivityInstrumentationTestCase2:</w:t>
-      </w:r>
-      <w:r>
-        <w:t xml:space="preserve"> Classe android che consente di effettuare il test di tutte le attività di sistema implementate</w:t>
+        <w:t xml:space="preserve">Espresso: </w:t>
+      </w:r>
+      <w:r>
+        <w:t>testing framework utilizzato per realizzare test per la UI di applicazioni Android</w:t>
       </w:r>
     </w:p>
     <w:p>
@@ -3514,14 +3826,14 @@
         <w:pStyle w:val="Paragrafoelenco"/>
         <w:numPr>
           <w:ilvl w:val="0"/>
-          <w:numId w:val="23"/>
+          <w:numId w:val="25"/>
         </w:numPr>
       </w:pPr>
       <w:r>
         <w:rPr>
           <w:b/>
         </w:rPr>
-        <w:t xml:space="preserve">Espresso: </w:t>
+        <w:t xml:space="preserve">UIAnimator: </w:t>
       </w:r>
       <w:r>
         <w:t>testing framework utilizzato per realizzare test per la UI di applicazioni Android</w:t>
@@ -3532,17 +3844,20 @@
         <w:pStyle w:val="Paragrafoelenco"/>
         <w:numPr>
           <w:ilvl w:val="0"/>
-          <w:numId w:val="23"/>
+          <w:numId w:val="25"/>
         </w:numPr>
-      </w:pPr>
-      <w:r>
         <w:rPr>
           <w:b/>
         </w:rPr>
-        <w:t xml:space="preserve">UIAnimator: </w:t>
-      </w:r>
-      <w:r>
-        <w:t>testing framework utilizzato per realizzare test per la UI di applicazioni Android</w:t>
+      </w:pPr>
+      <w:r>
+        <w:rPr>
+          <w:b/>
+        </w:rPr>
+        <w:t>Altervista</w:t>
+      </w:r>
+      <w:r>
+        <w:t>: servizio di hosting gratuito utilizzato per creare un database MySQL, gestito tramite script PHP</w:t>
       </w:r>
     </w:p>
     <w:p>
@@ -3550,28 +3865,7 @@
         <w:pStyle w:val="Paragrafoelenco"/>
         <w:numPr>
           <w:ilvl w:val="0"/>
-          <w:numId w:val="23"/>
-        </w:numPr>
-        <w:rPr>
-          <w:b/>
-        </w:rPr>
-      </w:pPr>
-      <w:r>
-        <w:rPr>
-          <w:b/>
-        </w:rPr>
-        <w:t>Altervista</w:t>
-      </w:r>
-      <w:r>
-        <w:t>: servizio di hosting gratuito utilizzato per creare un database MySQL, gestito tramite script PHP</w:t>
-      </w:r>
-    </w:p>
-    <w:p>
-      <w:pPr>
-        <w:pStyle w:val="Paragrafoelenco"/>
-        <w:numPr>
-          <w:ilvl w:val="0"/>
-          <w:numId w:val="23"/>
+          <w:numId w:val="25"/>
         </w:numPr>
         <w:rPr>
           <w:b/>
@@ -4575,16 +4869,17 @@
   <w:abstractNum w:abstractNumId="9" w15:restartNumberingAfterBreak="0">
     <w:nsid w:val="283A7155"/>
     <w:multiLevelType w:val="hybridMultilevel"/>
-    <w:tmpl w:val="27485C9A"/>
-    <w:lvl w:ilvl="0" w:tplc="4ACA9A46">
-      <w:numFmt w:val="bullet"/>
-      <w:lvlText w:val="-"/>
+    <w:tmpl w:val="68D4080C"/>
+    <w:lvl w:ilvl="0" w:tplc="04100001">
+      <w:start w:val="1"/>
+      <w:numFmt w:val="bullet"/>
+      <w:lvlText w:val=""/>
       <w:lvlJc w:val="left"/>
       <w:pPr>
         <w:ind w:left="720" w:hanging="360"/>
       </w:pPr>
       <w:rPr>
-        <w:rFonts w:ascii="Calibri" w:eastAsiaTheme="minorHAnsi" w:hAnsi="Calibri" w:cstheme="minorBidi" w:hint="default"/>
+        <w:rFonts w:ascii="Symbol" w:hAnsi="Symbol" w:hint="default"/>
       </w:rPr>
     </w:lvl>
     <w:lvl w:ilvl="1" w:tplc="04100003" w:tentative="1">
@@ -5319,6 +5614,119 @@
     </w:lvl>
   </w:abstractNum>
   <w:abstractNum w:abstractNumId="16" w15:restartNumberingAfterBreak="0">
+    <w:nsid w:val="455220A6"/>
+    <w:multiLevelType w:val="hybridMultilevel"/>
+    <w:tmpl w:val="7AC8C5B6"/>
+    <w:lvl w:ilvl="0" w:tplc="04100001">
+      <w:start w:val="1"/>
+      <w:numFmt w:val="bullet"/>
+      <w:lvlText w:val=""/>
+      <w:lvlJc w:val="left"/>
+      <w:pPr>
+        <w:ind w:left="720" w:hanging="360"/>
+      </w:pPr>
+      <w:rPr>
+        <w:rFonts w:ascii="Symbol" w:hAnsi="Symbol" w:hint="default"/>
+      </w:rPr>
+    </w:lvl>
+    <w:lvl w:ilvl="1" w:tplc="04100003" w:tentative="1">
+      <w:start w:val="1"/>
+      <w:numFmt w:val="bullet"/>
+      <w:lvlText w:val="o"/>
+      <w:lvlJc w:val="left"/>
+      <w:pPr>
+        <w:ind w:left="1440" w:hanging="360"/>
+      </w:pPr>
+      <w:rPr>
+        <w:rFonts w:ascii="Courier New" w:hAnsi="Courier New" w:cs="Courier New" w:hint="default"/>
+      </w:rPr>
+    </w:lvl>
+    <w:lvl w:ilvl="2" w:tplc="04100005" w:tentative="1">
+      <w:start w:val="1"/>
+      <w:numFmt w:val="bullet"/>
+      <w:lvlText w:val=""/>
+      <w:lvlJc w:val="left"/>
+      <w:pPr>
+        <w:ind w:left="2160" w:hanging="360"/>
+      </w:pPr>
+      <w:rPr>
+        <w:rFonts w:ascii="Wingdings" w:hAnsi="Wingdings" w:hint="default"/>
+      </w:rPr>
+    </w:lvl>
+    <w:lvl w:ilvl="3" w:tplc="04100001" w:tentative="1">
+      <w:start w:val="1"/>
+      <w:numFmt w:val="bullet"/>
+      <w:lvlText w:val=""/>
+      <w:lvlJc w:val="left"/>
+      <w:pPr>
+        <w:ind w:left="2880" w:hanging="360"/>
+      </w:pPr>
+      <w:rPr>
+        <w:rFonts w:ascii="Symbol" w:hAnsi="Symbol" w:hint="default"/>
+      </w:rPr>
+    </w:lvl>
+    <w:lvl w:ilvl="4" w:tplc="04100003" w:tentative="1">
+      <w:start w:val="1"/>
+      <w:numFmt w:val="bullet"/>
+      <w:lvlText w:val="o"/>
+      <w:lvlJc w:val="left"/>
+      <w:pPr>
+        <w:ind w:left="3600" w:hanging="360"/>
+      </w:pPr>
+      <w:rPr>
+        <w:rFonts w:ascii="Courier New" w:hAnsi="Courier New" w:cs="Courier New" w:hint="default"/>
+      </w:rPr>
+    </w:lvl>
+    <w:lvl w:ilvl="5" w:tplc="04100005" w:tentative="1">
+      <w:start w:val="1"/>
+      <w:numFmt w:val="bullet"/>
+      <w:lvlText w:val=""/>
+      <w:lvlJc w:val="left"/>
+      <w:pPr>
+        <w:ind w:left="4320" w:hanging="360"/>
+      </w:pPr>
+      <w:rPr>
+        <w:rFonts w:ascii="Wingdings" w:hAnsi="Wingdings" w:hint="default"/>
+      </w:rPr>
+    </w:lvl>
+    <w:lvl w:ilvl="6" w:tplc="04100001" w:tentative="1">
+      <w:start w:val="1"/>
+      <w:numFmt w:val="bullet"/>
+      <w:lvlText w:val=""/>
+      <w:lvlJc w:val="left"/>
+      <w:pPr>
+        <w:ind w:left="5040" w:hanging="360"/>
+      </w:pPr>
+      <w:rPr>
+        <w:rFonts w:ascii="Symbol" w:hAnsi="Symbol" w:hint="default"/>
+      </w:rPr>
+    </w:lvl>
+    <w:lvl w:ilvl="7" w:tplc="04100003" w:tentative="1">
+      <w:start w:val="1"/>
+      <w:numFmt w:val="bullet"/>
+      <w:lvlText w:val="o"/>
+      <w:lvlJc w:val="left"/>
+      <w:pPr>
+        <w:ind w:left="5760" w:hanging="360"/>
+      </w:pPr>
+      <w:rPr>
+        <w:rFonts w:ascii="Courier New" w:hAnsi="Courier New" w:cs="Courier New" w:hint="default"/>
+      </w:rPr>
+    </w:lvl>
+    <w:lvl w:ilvl="8" w:tplc="04100005" w:tentative="1">
+      <w:start w:val="1"/>
+      <w:numFmt w:val="bullet"/>
+      <w:lvlText w:val=""/>
+      <w:lvlJc w:val="left"/>
+      <w:pPr>
+        <w:ind w:left="6480" w:hanging="360"/>
+      </w:pPr>
+      <w:rPr>
+        <w:rFonts w:ascii="Wingdings" w:hAnsi="Wingdings" w:hint="default"/>
+      </w:rPr>
+    </w:lvl>
+  </w:abstractNum>
+  <w:abstractNum w:abstractNumId="17" w15:restartNumberingAfterBreak="0">
     <w:nsid w:val="4BD26A7A"/>
     <w:multiLevelType w:val="hybridMultilevel"/>
     <w:tmpl w:val="7756871A"/>
@@ -5407,7 +5815,7 @@
       </w:pPr>
     </w:lvl>
   </w:abstractNum>
-  <w:abstractNum w:abstractNumId="17" w15:restartNumberingAfterBreak="0">
+  <w:abstractNum w:abstractNumId="18" w15:restartNumberingAfterBreak="0">
     <w:nsid w:val="58796D70"/>
     <w:multiLevelType w:val="hybridMultilevel"/>
     <w:tmpl w:val="2BD03832"/>
@@ -5496,7 +5904,7 @@
       </w:pPr>
     </w:lvl>
   </w:abstractNum>
-  <w:abstractNum w:abstractNumId="18" w15:restartNumberingAfterBreak="0">
+  <w:abstractNum w:abstractNumId="19" w15:restartNumberingAfterBreak="0">
     <w:nsid w:val="5AB933C3"/>
     <w:multiLevelType w:val="multilevel"/>
     <w:tmpl w:val="10C4A60E"/>
@@ -5609,7 +6017,7 @@
       </w:rPr>
     </w:lvl>
   </w:abstractNum>
-  <w:abstractNum w:abstractNumId="19" w15:restartNumberingAfterBreak="0">
+  <w:abstractNum w:abstractNumId="20" w15:restartNumberingAfterBreak="0">
     <w:nsid w:val="65455315"/>
     <w:multiLevelType w:val="hybridMultilevel"/>
     <w:tmpl w:val="48708808"/>
@@ -5721,7 +6129,7 @@
       </w:rPr>
     </w:lvl>
   </w:abstractNum>
-  <w:abstractNum w:abstractNumId="20" w15:restartNumberingAfterBreak="0">
+  <w:abstractNum w:abstractNumId="21" w15:restartNumberingAfterBreak="0">
     <w:nsid w:val="6F7641AB"/>
     <w:multiLevelType w:val="hybridMultilevel"/>
     <w:tmpl w:val="F41A101E"/>
@@ -5807,7 +6215,7 @@
       </w:pPr>
     </w:lvl>
   </w:abstractNum>
-  <w:abstractNum w:abstractNumId="21" w15:restartNumberingAfterBreak="0">
+  <w:abstractNum w:abstractNumId="22" w15:restartNumberingAfterBreak="0">
     <w:nsid w:val="71F75874"/>
     <w:multiLevelType w:val="multilevel"/>
     <w:tmpl w:val="06322714"/>
@@ -5920,7 +6328,7 @@
       </w:rPr>
     </w:lvl>
   </w:abstractNum>
-  <w:abstractNum w:abstractNumId="22" w15:restartNumberingAfterBreak="0">
+  <w:abstractNum w:abstractNumId="23" w15:restartNumberingAfterBreak="0">
     <w:nsid w:val="7777669E"/>
     <w:multiLevelType w:val="multilevel"/>
     <w:tmpl w:val="252C7378"/>
@@ -6033,7 +6441,7 @@
       </w:rPr>
     </w:lvl>
   </w:abstractNum>
-  <w:abstractNum w:abstractNumId="23" w15:restartNumberingAfterBreak="0">
+  <w:abstractNum w:abstractNumId="24" w15:restartNumberingAfterBreak="0">
     <w:nsid w:val="7AE04663"/>
     <w:multiLevelType w:val="multilevel"/>
     <w:tmpl w:val="2EC2580C"/>
@@ -6165,10 +6573,10 @@
     </w:lvl>
   </w:abstractNum>
   <w:num w:numId="1">
-    <w:abstractNumId w:val="22"/>
+    <w:abstractNumId w:val="23"/>
   </w:num>
   <w:num w:numId="2">
-    <w:abstractNumId w:val="21"/>
+    <w:abstractNumId w:val="22"/>
   </w:num>
   <w:num w:numId="3">
     <w:abstractNumId w:val="15"/>
@@ -6177,10 +6585,10 @@
     <w:abstractNumId w:val="12"/>
   </w:num>
   <w:num w:numId="5">
-    <w:abstractNumId w:val="23"/>
+    <w:abstractNumId w:val="24"/>
   </w:num>
   <w:num w:numId="6">
-    <w:abstractNumId w:val="18"/>
+    <w:abstractNumId w:val="19"/>
   </w:num>
   <w:num w:numId="7">
     <w:abstractNumId w:val="14"/>
@@ -6204,7 +6612,7 @@
     <w:abstractNumId w:val="10"/>
   </w:num>
   <w:num w:numId="14">
-    <w:abstractNumId w:val="17"/>
+    <w:abstractNumId w:val="18"/>
   </w:num>
   <w:num w:numId="15">
     <w:abstractNumId w:val="1"/>
@@ -6219,10 +6627,10 @@
     <w:abstractNumId w:val="13"/>
   </w:num>
   <w:num w:numId="19">
-    <w:abstractNumId w:val="20"/>
+    <w:abstractNumId w:val="21"/>
   </w:num>
   <w:num w:numId="20">
-    <w:abstractNumId w:val="16"/>
+    <w:abstractNumId w:val="17"/>
   </w:num>
   <w:num w:numId="21">
     <w:abstractNumId w:val="9"/>
@@ -6231,10 +6639,13 @@
     <w:abstractNumId w:val="11"/>
   </w:num>
   <w:num w:numId="23">
-    <w:abstractNumId w:val="19"/>
+    <w:abstractNumId w:val="20"/>
   </w:num>
   <w:num w:numId="24">
     <w:abstractNumId w:val="6"/>
+  </w:num>
+  <w:num w:numId="25">
+    <w:abstractNumId w:val="16"/>
   </w:num>
 </w:numbering>
 </file>
@@ -7276,7 +7687,7 @@
 </file>
 
 <file path=customXml/itemProps1.xml><?xml version="1.0" encoding="utf-8"?>
-<ds:datastoreItem xmlns:ds="http://schemas.openxmlformats.org/officeDocument/2006/customXml" ds:itemID="{CB32A8EA-6B55-468B-8D7B-0FD2620456D7}">
+<ds:datastoreItem xmlns:ds="http://schemas.openxmlformats.org/officeDocument/2006/customXml" ds:itemID="{12B9CB91-87B4-4649-B007-6AE610430AC9}">
   <ds:schemaRefs>
     <ds:schemaRef ds:uri="http://schemas.openxmlformats.org/officeDocument/2006/bibliography"/>
   </ds:schemaRefs>

</xml_diff>